<commit_message>
Diversas alterações e novos arquivos.
</commit_message>
<xml_diff>
--- a/Projeto ERP WEB/Análises sobre a nova versão do ERP.docx
+++ b/Projeto ERP WEB/Análises sobre a nova versão do ERP.docx
@@ -61,21 +61,7 @@
         <w:spacing w:after="0" w:line="240" w:lineRule="auto"/>
       </w:pPr>
       <w:r>
-        <w:t>O nome “Módulos” tem que mudar para “</w:t>
-      </w:r>
-      <w:proofErr w:type="gramStart"/>
-      <w:r>
-        <w:t>Menu</w:t>
-      </w:r>
-      <w:proofErr w:type="gramEnd"/>
-      <w:r>
-        <w:t>” ou “Opções”</w:t>
-      </w:r>
-      <w:r>
-        <w:t xml:space="preserve"> ou “Ações”</w:t>
-      </w:r>
-      <w:r>
-        <w:t>.</w:t>
+        <w:t>O nome “Módulos” tem que mudar para “Menu” ou “Opções” ou “Ações”.</w:t>
       </w:r>
     </w:p>
     <w:p>
@@ -88,15 +74,7 @@
         <w:spacing w:after="0" w:line="240" w:lineRule="auto"/>
       </w:pPr>
       <w:r>
-        <w:t xml:space="preserve">O </w:t>
-      </w:r>
-      <w:proofErr w:type="gramStart"/>
-      <w:r>
-        <w:t>menu</w:t>
-      </w:r>
-      <w:proofErr w:type="gramEnd"/>
-      <w:r>
-        <w:t xml:space="preserve"> “Ferramenta” tem que ir para o menu “Módulos”.</w:t>
+        <w:t>O menu “Ferramenta” tem que ir para o menu “Módulos”.</w:t>
       </w:r>
     </w:p>
     <w:p>
@@ -144,18 +122,16 @@
         <w:spacing w:after="0" w:line="240" w:lineRule="auto"/>
       </w:pPr>
       <w:r>
-        <w:t xml:space="preserve">No </w:t>
-      </w:r>
-      <w:proofErr w:type="gramStart"/>
-      <w:r>
-        <w:t>menu</w:t>
-      </w:r>
-      <w:proofErr w:type="gramEnd"/>
-      <w:r>
-        <w:t xml:space="preserve"> “</w:t>
-      </w:r>
-      <w:r>
-        <w:t>Módulos” , em segmento “Cadastro”,</w:t>
+        <w:t>No menu “</w:t>
+      </w:r>
+      <w:r>
+        <w:t>Módulos</w:t>
+      </w:r>
+      <w:r>
+        <w:t>”,</w:t>
+      </w:r>
+      <w:r>
+        <w:t xml:space="preserve"> em segmento “Cadastro”,</w:t>
       </w:r>
       <w:r>
         <w:t xml:space="preserve"> mudar o nome “Usuário” para “Usuário do Sistema”.</w:t>
@@ -176,14 +152,12 @@
           <w:b/>
         </w:rPr>
       </w:pPr>
-      <w:proofErr w:type="gramStart"/>
       <w:r>
         <w:rPr>
           <w:b/>
         </w:rPr>
         <w:t>Menu</w:t>
       </w:r>
-      <w:proofErr w:type="gramEnd"/>
       <w:r>
         <w:rPr>
           <w:b/>
@@ -207,10 +181,14 @@
         <w:t xml:space="preserve"> </w:t>
       </w:r>
       <w:r>
-        <w:t>“Agendamentos”.</w:t>
-      </w:r>
-      <w:bookmarkStart w:id="0" w:name="_GoBack"/>
-      <w:bookmarkEnd w:id="0"/>
+        <w:t>“Agendamentos”</w:t>
+      </w:r>
+      <w:r>
+        <w:t>, ou “Acolhimento” ou “Atendimentos”</w:t>
+      </w:r>
+      <w:r>
+        <w:t>.</w:t>
+      </w:r>
     </w:p>
     <w:p>
       <w:pPr>
@@ -244,7 +222,13 @@
         <w:spacing w:after="0" w:line="240" w:lineRule="auto"/>
       </w:pPr>
       <w:r>
-        <w:t>Está faltando o rodapé com informações sobre o sistema e sobre a empresa desenvolvedora.</w:t>
+        <w:t>Está faltando o rodapé com info</w:t>
+      </w:r>
+      <w:r>
+        <w:t xml:space="preserve">rmações sobre o sistema e </w:t>
+      </w:r>
+      <w:r>
+        <w:t>a empresa desenvolvedora.</w:t>
       </w:r>
     </w:p>
     <w:p>
@@ -276,214 +260,709 @@
         <w:spacing w:after="0" w:line="240" w:lineRule="auto"/>
       </w:pPr>
       <w:r>
-        <w:t xml:space="preserve">Tem que alterar a </w:t>
+        <w:t xml:space="preserve">A tela inicialmente deve só apresentar </w:t>
+      </w:r>
+      <w:r>
+        <w:t>duas</w:t>
+      </w:r>
+      <w:r>
+        <w:t xml:space="preserve"> opções, </w:t>
+      </w:r>
+      <w:r>
+        <w:t>“Pesquisar”</w:t>
+      </w:r>
+      <w:r>
+        <w:t xml:space="preserve"> </w:t>
+      </w:r>
+      <w:r>
+        <w:t>e “Cadastrar”</w:t>
+      </w:r>
+      <w:r>
+        <w:t>.</w:t>
+      </w:r>
+    </w:p>
+    <w:p>
+      <w:pPr>
+        <w:pStyle w:val="PargrafodaLista"/>
+        <w:numPr>
+          <w:ilvl w:val="0"/>
+          <w:numId w:val="2"/>
+        </w:numPr>
+        <w:spacing w:after="0" w:line="240" w:lineRule="auto"/>
+      </w:pPr>
+      <w:r>
+        <w:t>Tem que ter um ícone com o desenho de informação ou interrogação para ao ser clicado apareça u</w:t>
+      </w:r>
+      <w:r>
+        <w:t>m modal com a</w:t>
+      </w:r>
+      <w:r>
+        <w:t>(s)</w:t>
+      </w:r>
+      <w:r>
+        <w:t xml:space="preserve"> informação</w:t>
+      </w:r>
+      <w:r>
+        <w:t xml:space="preserve"> (ões)</w:t>
+      </w:r>
+      <w:r>
+        <w:t xml:space="preserve"> sobre a(s) funcionalidade</w:t>
+      </w:r>
+      <w:r>
+        <w:t>(</w:t>
+      </w:r>
+      <w:r>
+        <w:t>s</w:t>
+      </w:r>
+      <w:r>
+        <w:t>)</w:t>
+      </w:r>
+      <w:r>
+        <w:t xml:space="preserve"> daquela tela.</w:t>
+      </w:r>
+    </w:p>
+    <w:p>
+      <w:pPr>
+        <w:pStyle w:val="PargrafodaLista"/>
+        <w:numPr>
+          <w:ilvl w:val="0"/>
+          <w:numId w:val="2"/>
+        </w:numPr>
+        <w:spacing w:after="0" w:line="240" w:lineRule="auto"/>
+      </w:pPr>
+      <w:r>
+        <w:t xml:space="preserve">Se for para “Cadastrar”, os </w:t>
+      </w:r>
+      <w:r>
+        <w:t xml:space="preserve">29 </w:t>
+      </w:r>
+      <w:r>
+        <w:t>campos</w:t>
+      </w:r>
+      <w:r>
+        <w:t xml:space="preserve"> serão apresentados</w:t>
+      </w:r>
+      <w:r>
+        <w:t xml:space="preserve"> para ser feito o cadastro</w:t>
+      </w:r>
+      <w:r>
+        <w:t>.</w:t>
+      </w:r>
+    </w:p>
+    <w:p>
+      <w:pPr>
+        <w:pStyle w:val="PargrafodaLista"/>
+        <w:numPr>
+          <w:ilvl w:val="0"/>
+          <w:numId w:val="2"/>
+        </w:numPr>
+        <w:spacing w:after="0" w:line="240" w:lineRule="auto"/>
+      </w:pPr>
+      <w:r>
+        <w:t xml:space="preserve">Se for para “Pesquisar”, só um campo para informar um </w:t>
+      </w:r>
+      <w:r>
+        <w:t>texto (</w:t>
+      </w:r>
+      <w:r>
+        <w:t xml:space="preserve">seja nome, CPF, prontuário e </w:t>
+      </w:r>
+      <w:r>
+        <w:t>etc.</w:t>
+      </w:r>
+      <w:r>
+        <w:t xml:space="preserve">) e um ícone de lupa </w:t>
+      </w:r>
+      <w:r>
+        <w:t xml:space="preserve">para mostrar </w:t>
+      </w:r>
+      <w:r>
+        <w:t xml:space="preserve">que </w:t>
+      </w:r>
+      <w:r>
+        <w:t>está sendo feito uma busca.</w:t>
+      </w:r>
+    </w:p>
+    <w:p>
+      <w:pPr>
+        <w:pStyle w:val="PargrafodaLista"/>
+        <w:numPr>
+          <w:ilvl w:val="0"/>
+          <w:numId w:val="2"/>
+        </w:numPr>
+        <w:spacing w:after="0" w:line="240" w:lineRule="auto"/>
+      </w:pPr>
+      <w:r>
+        <w:t xml:space="preserve">Enquanto é digitado o texto no campo, uma </w:t>
+      </w:r>
+      <w:r>
+        <w:t xml:space="preserve">relação </w:t>
+      </w:r>
+      <w:r>
+        <w:t>é mostrada.</w:t>
+      </w:r>
+    </w:p>
+    <w:p>
+      <w:pPr>
+        <w:pStyle w:val="PargrafodaLista"/>
+        <w:numPr>
+          <w:ilvl w:val="0"/>
+          <w:numId w:val="2"/>
+        </w:numPr>
+        <w:spacing w:after="0" w:line="240" w:lineRule="auto"/>
+      </w:pPr>
+      <w:r>
+        <w:t>A</w:t>
+      </w:r>
+      <w:r>
+        <w:t>o</w:t>
+      </w:r>
+      <w:r>
+        <w:t xml:space="preserve"> escolher um item da rel</w:t>
+      </w:r>
+      <w:r>
+        <w:t>açã</w:t>
+      </w:r>
+      <w:r>
+        <w:t xml:space="preserve">o, </w:t>
+      </w:r>
+      <w:r>
+        <w:t>são</w:t>
+      </w:r>
+      <w:r>
+        <w:t xml:space="preserve"> mostrado</w:t>
+      </w:r>
+      <w:r>
+        <w:t>s</w:t>
+      </w:r>
+      <w:r>
+        <w:t xml:space="preserve"> os dados do cadastro, a opção “Alterar o Cadastro”</w:t>
+      </w:r>
+      <w:r>
+        <w:t>,</w:t>
+      </w:r>
+      <w:r>
+        <w:t xml:space="preserve"> “Fazer agendamento”</w:t>
+      </w:r>
+      <w:r>
+        <w:t xml:space="preserve"> entre outras opções</w:t>
+      </w:r>
+      <w:r>
+        <w:t>.</w:t>
+      </w:r>
+    </w:p>
+    <w:p>
+      <w:pPr>
+        <w:spacing w:after="0" w:line="240" w:lineRule="auto"/>
+      </w:pPr>
+    </w:p>
+    <w:p>
+      <w:pPr>
+        <w:spacing w:after="0" w:line="240" w:lineRule="auto"/>
+      </w:pPr>
+    </w:p>
+    <w:p>
+      <w:pPr>
+        <w:spacing w:after="0" w:line="240" w:lineRule="auto"/>
+      </w:pPr>
+    </w:p>
+    <w:p>
+      <w:pPr>
+        <w:spacing w:after="0" w:line="240" w:lineRule="auto"/>
+      </w:pPr>
+    </w:p>
+    <w:p>
+      <w:pPr>
+        <w:spacing w:after="0" w:line="240" w:lineRule="auto"/>
+      </w:pPr>
+    </w:p>
+    <w:p>
+      <w:pPr>
+        <w:spacing w:after="0" w:line="240" w:lineRule="auto"/>
+      </w:pPr>
+    </w:p>
+    <w:p>
+      <w:pPr>
+        <w:spacing w:after="0" w:line="240" w:lineRule="auto"/>
+      </w:pPr>
+    </w:p>
+    <w:p>
+      <w:pPr>
+        <w:spacing w:after="0" w:line="240" w:lineRule="auto"/>
+      </w:pPr>
+    </w:p>
+    <w:p>
+      <w:pPr>
+        <w:spacing w:after="0" w:line="240" w:lineRule="auto"/>
+      </w:pPr>
+    </w:p>
+    <w:p>
+      <w:pPr>
+        <w:spacing w:after="0" w:line="240" w:lineRule="auto"/>
+      </w:pPr>
+    </w:p>
+    <w:p>
+      <w:pPr>
+        <w:spacing w:after="0" w:line="240" w:lineRule="auto"/>
+      </w:pPr>
+    </w:p>
+    <w:p>
+      <w:pPr>
+        <w:spacing w:after="0" w:line="240" w:lineRule="auto"/>
+      </w:pPr>
+    </w:p>
+    <w:p>
+      <w:pPr>
+        <w:spacing w:after="0" w:line="240" w:lineRule="auto"/>
+      </w:pPr>
+    </w:p>
+    <w:p>
+      <w:pPr>
+        <w:spacing w:after="0" w:line="240" w:lineRule="auto"/>
+      </w:pPr>
+    </w:p>
+    <w:p>
+      <w:pPr>
+        <w:spacing w:after="0" w:line="240" w:lineRule="auto"/>
+      </w:pPr>
+    </w:p>
+    <w:p>
+      <w:pPr>
+        <w:spacing w:after="0" w:line="240" w:lineRule="auto"/>
+      </w:pPr>
+    </w:p>
+    <w:p>
+      <w:pPr>
+        <w:spacing w:after="0" w:line="240" w:lineRule="auto"/>
+      </w:pPr>
+    </w:p>
+    <w:p>
+      <w:pPr>
+        <w:spacing w:after="0" w:line="240" w:lineRule="auto"/>
+      </w:pPr>
+    </w:p>
+    <w:p>
+      <w:pPr>
+        <w:spacing w:after="0" w:line="240" w:lineRule="auto"/>
+      </w:pPr>
+    </w:p>
+    <w:p>
+      <w:pPr>
+        <w:spacing w:after="0" w:line="240" w:lineRule="auto"/>
+      </w:pPr>
+    </w:p>
+    <w:p>
+      <w:pPr>
+        <w:spacing w:after="0" w:line="240" w:lineRule="auto"/>
+      </w:pPr>
+    </w:p>
+    <w:p>
+      <w:pPr>
+        <w:spacing w:after="0" w:line="240" w:lineRule="auto"/>
+      </w:pPr>
+    </w:p>
+    <w:p>
+      <w:pPr>
+        <w:spacing w:after="0" w:line="240" w:lineRule="auto"/>
+      </w:pPr>
+    </w:p>
+    <w:p>
+      <w:pPr>
+        <w:spacing w:after="0" w:line="240" w:lineRule="auto"/>
+      </w:pPr>
+    </w:p>
+    <w:p>
+      <w:pPr>
+        <w:spacing w:after="0" w:line="240" w:lineRule="auto"/>
+      </w:pPr>
+    </w:p>
+    <w:p>
+      <w:pPr>
+        <w:spacing w:after="0" w:line="240" w:lineRule="auto"/>
+      </w:pPr>
+    </w:p>
+    <w:p>
+      <w:pPr>
+        <w:spacing w:after="0" w:line="240" w:lineRule="auto"/>
+      </w:pPr>
+    </w:p>
+    <w:p>
+      <w:pPr>
+        <w:spacing w:after="0" w:line="240" w:lineRule="auto"/>
+      </w:pPr>
+    </w:p>
+    <w:p>
+      <w:pPr>
+        <w:spacing w:after="0" w:line="240" w:lineRule="auto"/>
+      </w:pPr>
+    </w:p>
+    <w:p>
+      <w:pPr>
+        <w:spacing w:after="0" w:line="240" w:lineRule="auto"/>
+      </w:pPr>
+    </w:p>
+    <w:p>
+      <w:pPr>
+        <w:spacing w:after="0" w:line="240" w:lineRule="auto"/>
+      </w:pPr>
+    </w:p>
+    <w:p>
+      <w:pPr>
+        <w:spacing w:after="0" w:line="240" w:lineRule="auto"/>
+        <w:rPr>
+          <w:b/>
+        </w:rPr>
+      </w:pPr>
+      <w:r>
+        <w:rPr>
+          <w:b/>
+        </w:rPr>
+        <w:lastRenderedPageBreak/>
+        <w:t>Analisando a usabilidade</w:t>
+      </w:r>
+      <w:r>
+        <w:rPr>
+          <w:b/>
+        </w:rPr>
+        <w:t>/funcionalidade</w:t>
+      </w:r>
+      <w:r>
+        <w:rPr>
+          <w:b/>
+        </w:rPr>
+        <w:t xml:space="preserve"> do módulo “PACIENTE”</w:t>
+      </w:r>
+    </w:p>
+    <w:p>
+      <w:pPr>
+        <w:spacing w:after="0" w:line="240" w:lineRule="auto"/>
+      </w:pPr>
+    </w:p>
+    <w:p>
+      <w:pPr>
+        <w:pStyle w:val="PargrafodaLista"/>
+        <w:numPr>
+          <w:ilvl w:val="0"/>
+          <w:numId w:val="3"/>
+        </w:numPr>
+        <w:spacing w:after="0" w:line="240" w:lineRule="auto"/>
+      </w:pPr>
+      <w:r>
+        <w:t>Tela confusa (o quê</w:t>
+      </w:r>
+      <w:r>
+        <w:t>, atualmente,</w:t>
+      </w:r>
+      <w:r>
+        <w:t xml:space="preserve"> está sendo permitido fazer?).</w:t>
+      </w:r>
+    </w:p>
+    <w:p>
+      <w:pPr>
+        <w:pStyle w:val="PargrafodaLista"/>
+        <w:numPr>
+          <w:ilvl w:val="0"/>
+          <w:numId w:val="3"/>
+        </w:numPr>
+        <w:spacing w:after="0" w:line="240" w:lineRule="auto"/>
+      </w:pPr>
+      <w:r>
+        <w:t>O botão de salvar já aparece habilitado sem ter feito nada no formulário.</w:t>
+      </w:r>
+    </w:p>
+    <w:p>
+      <w:pPr>
+        <w:pStyle w:val="PargrafodaLista"/>
+        <w:numPr>
+          <w:ilvl w:val="0"/>
+          <w:numId w:val="3"/>
+        </w:numPr>
+        <w:spacing w:after="0" w:line="240" w:lineRule="auto"/>
+      </w:pPr>
+      <w:r>
+        <w:t>O campo NOME</w:t>
+      </w:r>
+      <w:r>
+        <w:t xml:space="preserve"> vem com outros tipos de dados.</w:t>
+      </w:r>
+    </w:p>
+    <w:p>
+      <w:pPr>
+        <w:pStyle w:val="PargrafodaLista"/>
+        <w:numPr>
+          <w:ilvl w:val="0"/>
+          <w:numId w:val="3"/>
+        </w:numPr>
+        <w:spacing w:after="0" w:line="240" w:lineRule="auto"/>
+      </w:pPr>
+      <w:r>
+        <w:t xml:space="preserve">No campo DATA NASCIMENTO, após usar o calendário, o campo não fica mais com </w:t>
+      </w:r>
+      <w:r>
+        <w:t xml:space="preserve">o </w:t>
+      </w:r>
+      <w:r>
+        <w:t>foco. Para ter o calendário, tem que ter uma forma melhor de localizar a data.</w:t>
+      </w:r>
+    </w:p>
+    <w:p>
+      <w:pPr>
+        <w:pStyle w:val="PargrafodaLista"/>
+        <w:numPr>
+          <w:ilvl w:val="0"/>
+          <w:numId w:val="3"/>
+        </w:numPr>
+        <w:spacing w:after="0" w:line="240" w:lineRule="auto"/>
+      </w:pPr>
+      <w:r>
+        <w:t xml:space="preserve">No campo </w:t>
+      </w:r>
+      <w:r>
+        <w:t xml:space="preserve">ALTURA, só permite </w:t>
+      </w:r>
+      <w:r>
+        <w:t>três</w:t>
+      </w:r>
+      <w:r>
+        <w:t xml:space="preserve"> caracteres. M</w:t>
+      </w:r>
+      <w:r>
+        <w:t>as como não especifica a separação de metro e centímetro</w:t>
+      </w:r>
+      <w:r>
+        <w:t>, fica faltando o último dígito.</w:t>
+      </w:r>
+    </w:p>
+    <w:p>
+      <w:pPr>
+        <w:pStyle w:val="PargrafodaLista"/>
+        <w:numPr>
+          <w:ilvl w:val="0"/>
+          <w:numId w:val="3"/>
+        </w:numPr>
+        <w:spacing w:after="0" w:line="240" w:lineRule="auto"/>
+      </w:pPr>
+      <w:r>
+        <w:t>O campo É SÓCIO</w:t>
+      </w:r>
+      <w:r>
+        <w:t>,</w:t>
+      </w:r>
+      <w:r>
+        <w:t xml:space="preserve"> não especifica a sociedade.</w:t>
+      </w:r>
+    </w:p>
+    <w:p>
+      <w:pPr>
+        <w:pStyle w:val="PargrafodaLista"/>
+        <w:numPr>
+          <w:ilvl w:val="0"/>
+          <w:numId w:val="3"/>
+        </w:numPr>
+        <w:spacing w:after="0" w:line="240" w:lineRule="auto"/>
+      </w:pPr>
+      <w:r>
+        <w:t xml:space="preserve">O que significa o campo </w:t>
       </w:r>
       <w:proofErr w:type="gramStart"/>
       <w:r>
-        <w:t>apresentação(</w:t>
+        <w:t>A.P.</w:t>
       </w:r>
       <w:proofErr w:type="gramEnd"/>
       <w:r>
-        <w:t>layout)</w:t>
-      </w:r>
-      <w:r>
-        <w:t xml:space="preserve"> das informações</w:t>
-      </w:r>
-      <w:r>
-        <w:t>.</w:t>
-      </w:r>
-    </w:p>
-    <w:p>
-      <w:pPr>
-        <w:pStyle w:val="PargrafodaLista"/>
-        <w:numPr>
-          <w:ilvl w:val="0"/>
-          <w:numId w:val="2"/>
-        </w:numPr>
-        <w:spacing w:after="0" w:line="240" w:lineRule="auto"/>
-      </w:pPr>
-      <w:r>
-        <w:t>Tem que ter um ícone com o desenho de informação ou interrogação para ao ser clicado apareça u</w:t>
-      </w:r>
-      <w:r>
-        <w:t>m modal com a informação sobre a(s) funcionalidade</w:t>
-      </w:r>
-      <w:r>
-        <w:t>(</w:t>
-      </w:r>
-      <w:r>
-        <w:t>s</w:t>
-      </w:r>
-      <w:r>
-        <w:t>)</w:t>
-      </w:r>
-      <w:r>
-        <w:t xml:space="preserve"> daquela tela.</w:t>
-      </w:r>
-    </w:p>
-    <w:p>
-      <w:pPr>
-        <w:pStyle w:val="PargrafodaLista"/>
-        <w:numPr>
-          <w:ilvl w:val="0"/>
-          <w:numId w:val="2"/>
-        </w:numPr>
-        <w:spacing w:after="0" w:line="240" w:lineRule="auto"/>
-      </w:pPr>
-      <w:r>
-        <w:t xml:space="preserve">A tela inicialmente deve só apresentar </w:t>
+        <w:t>G ?</w:t>
+      </w:r>
+    </w:p>
+    <w:p>
+      <w:pPr>
+        <w:pStyle w:val="PargrafodaLista"/>
+        <w:numPr>
+          <w:ilvl w:val="0"/>
+          <w:numId w:val="3"/>
+        </w:numPr>
+        <w:spacing w:after="0" w:line="240" w:lineRule="auto"/>
+      </w:pPr>
+      <w:r>
+        <w:t xml:space="preserve">O campo CEP </w:t>
+      </w:r>
+      <w:r>
+        <w:t>teve está com o “visual” de habilitado.</w:t>
+      </w:r>
+    </w:p>
+    <w:p>
+      <w:pPr>
+        <w:pStyle w:val="PargrafodaLista"/>
+        <w:numPr>
+          <w:ilvl w:val="0"/>
+          <w:numId w:val="3"/>
+        </w:numPr>
+        <w:spacing w:after="0" w:line="240" w:lineRule="auto"/>
+      </w:pPr>
+      <w:r>
+        <w:t>Ao salvar um cadastro novo, pode aparecer o alert</w:t>
+      </w:r>
+      <w:r>
+        <w:t xml:space="preserve"> </w:t>
+      </w:r>
+      <w:r>
+        <w:t>“Preencha os campos corretamente.”. Qual o campo é para preencher correto?</w:t>
+      </w:r>
+    </w:p>
+    <w:p>
+      <w:pPr>
+        <w:pStyle w:val="PargrafodaLista"/>
+        <w:numPr>
+          <w:ilvl w:val="0"/>
+          <w:numId w:val="3"/>
+        </w:numPr>
+        <w:spacing w:after="0" w:line="240" w:lineRule="auto"/>
+      </w:pPr>
+      <w:r>
+        <w:t>Na função “Novo Paciente”, após preencher os campos, os botões Agendar Paciente, Novo Paciente, Editar Paciente, Histórico Paciente, Cartão Paciente e Cadastro de Dependente ficam ativos induzindo erro ao usuário.</w:t>
+      </w:r>
+    </w:p>
+    <w:p>
+      <w:pPr>
+        <w:pStyle w:val="PargrafodaLista"/>
+        <w:numPr>
+          <w:ilvl w:val="0"/>
+          <w:numId w:val="3"/>
+        </w:numPr>
+        <w:spacing w:after="0" w:line="240" w:lineRule="auto"/>
+      </w:pPr>
+      <w:r>
+        <w:t>No campo NOME, deve ter uma sinalização de quantos caracteres faltam para ter o mínimo permitido ao campo.</w:t>
+      </w:r>
+    </w:p>
+    <w:p>
+      <w:pPr>
+        <w:pStyle w:val="PargrafodaLista"/>
+        <w:numPr>
+          <w:ilvl w:val="0"/>
+          <w:numId w:val="3"/>
+        </w:numPr>
+        <w:spacing w:after="0" w:line="240" w:lineRule="auto"/>
+      </w:pPr>
+      <w:r>
+        <w:t>Na função</w:t>
+      </w:r>
+      <w:r>
+        <w:t xml:space="preserve"> “Editar Paciente”, após muito tempo sem usar o sistema, ao alterar um </w:t>
       </w:r>
       <w:proofErr w:type="gramStart"/>
       <w:r>
-        <w:t>2</w:t>
+        <w:t>campo(</w:t>
       </w:r>
       <w:proofErr w:type="gramEnd"/>
       <w:r>
-        <w:t xml:space="preserve"> opções, “Cadastrar”, “Pesquisar”.</w:t>
-      </w:r>
-    </w:p>
-    <w:p>
-      <w:pPr>
-        <w:pStyle w:val="PargrafodaLista"/>
-        <w:numPr>
-          <w:ilvl w:val="0"/>
-          <w:numId w:val="2"/>
-        </w:numPr>
-        <w:spacing w:after="0" w:line="240" w:lineRule="auto"/>
-      </w:pPr>
-      <w:r>
-        <w:t xml:space="preserve">Se for para “Cadastrar”, os </w:t>
-      </w:r>
-      <w:r>
-        <w:t xml:space="preserve">29 </w:t>
-      </w:r>
-      <w:r>
-        <w:t>campos</w:t>
-      </w:r>
-      <w:r>
-        <w:t xml:space="preserve"> serão apresentados</w:t>
-      </w:r>
-      <w:r>
-        <w:t xml:space="preserve"> para ser feito o cadastro</w:t>
-      </w:r>
-      <w:r>
-        <w:t>.</w:t>
-      </w:r>
-    </w:p>
-    <w:p>
-      <w:pPr>
-        <w:pStyle w:val="PargrafodaLista"/>
-        <w:numPr>
-          <w:ilvl w:val="0"/>
-          <w:numId w:val="2"/>
-        </w:numPr>
-        <w:spacing w:after="0" w:line="240" w:lineRule="auto"/>
-      </w:pPr>
-      <w:r>
-        <w:t xml:space="preserve">Se for para “Pesquisar”, só um campo para informar um </w:t>
+        <w:t>nome da mãe), o sistema mostra uma mensagem de erro</w:t>
+      </w:r>
+      <w:r>
+        <w:t xml:space="preserve"> não compreensível.</w:t>
+      </w:r>
+    </w:p>
+    <w:p>
+      <w:pPr>
+        <w:pStyle w:val="PargrafodaLista"/>
+        <w:numPr>
+          <w:ilvl w:val="0"/>
+          <w:numId w:val="3"/>
+        </w:numPr>
+        <w:spacing w:after="0" w:line="240" w:lineRule="auto"/>
+      </w:pPr>
+      <w:r>
+        <w:t>Na função</w:t>
+      </w:r>
+      <w:r>
+        <w:t xml:space="preserve"> “Editar Paciente”, o botão “Salvar Alterações” está visível e permite salvar sem ter nada feito.</w:t>
+      </w:r>
+    </w:p>
+    <w:p>
+      <w:pPr>
+        <w:pStyle w:val="PargrafodaLista"/>
+        <w:numPr>
+          <w:ilvl w:val="0"/>
+          <w:numId w:val="3"/>
+        </w:numPr>
+        <w:spacing w:after="0" w:line="240" w:lineRule="auto"/>
+      </w:pPr>
+      <w:r>
+        <w:t>Na função</w:t>
+      </w:r>
+      <w:r>
+        <w:t xml:space="preserve"> “Editar Paciente”,</w:t>
+      </w:r>
+      <w:r>
+        <w:t xml:space="preserve"> o sistema deixa atualizar o campo ALTURA com letras.</w:t>
+      </w:r>
+    </w:p>
+    <w:p>
+      <w:pPr>
+        <w:pStyle w:val="PargrafodaLista"/>
+        <w:numPr>
+          <w:ilvl w:val="0"/>
+          <w:numId w:val="3"/>
+        </w:numPr>
+        <w:spacing w:after="0" w:line="240" w:lineRule="auto"/>
+      </w:pPr>
+      <w:r>
+        <w:t xml:space="preserve">Na função “Cartão Paciente”, </w:t>
+      </w:r>
+      <w:r>
+        <w:t xml:space="preserve">é confuso. Aparece um modal “CADASTRO DE CARTEIRA” e um campo CONVÊNIO. Se a funcionalidade é ter registro que identifique o(s) convênio(s) que o paciente tem, essa funcionalidade é para está na seção “Informações adicionais” do cadastro. E esse modal não está </w:t>
+      </w:r>
+      <w:r>
+        <w:t>mostrando erro caso seja informada uma dada de validade do dia atual ou anterior.</w:t>
+      </w:r>
+    </w:p>
+    <w:p>
+      <w:pPr>
+        <w:pStyle w:val="PargrafodaLista"/>
+        <w:numPr>
+          <w:ilvl w:val="0"/>
+          <w:numId w:val="3"/>
+        </w:numPr>
+        <w:spacing w:after="0" w:line="240" w:lineRule="auto"/>
+      </w:pPr>
+      <w:r>
+        <w:t xml:space="preserve">Na função “Cadastro Dependente”, ao incluir o dependente, deve alertar que </w:t>
+      </w:r>
+      <w:r>
+        <w:rPr>
+          <w:b/>
+        </w:rPr>
+        <w:t>todos os campos</w:t>
+      </w:r>
+      <w:r>
+        <w:t xml:space="preserve"> devem ser preenchidos.</w:t>
+      </w:r>
+    </w:p>
+    <w:p>
+      <w:pPr>
+        <w:pStyle w:val="PargrafodaLista"/>
+        <w:numPr>
+          <w:ilvl w:val="0"/>
+          <w:numId w:val="3"/>
+        </w:numPr>
+        <w:spacing w:after="0" w:line="240" w:lineRule="auto"/>
+      </w:pPr>
+      <w:r>
+        <w:t>Na função “Cadastro Dependente”,</w:t>
+      </w:r>
+      <w:r>
+        <w:t xml:space="preserve"> após serem preenchidos todos os campos, ao </w:t>
       </w:r>
       <w:proofErr w:type="gramStart"/>
       <w:r>
-        <w:t>texto(</w:t>
-      </w:r>
+        <w:t>clicar</w:t>
+      </w:r>
+      <w:bookmarkStart w:id="0" w:name="_GoBack"/>
+      <w:bookmarkEnd w:id="0"/>
       <w:proofErr w:type="gramEnd"/>
-      <w:r>
-        <w:t xml:space="preserve">seja nome, CPF, prontuário e </w:t>
-      </w:r>
-      <w:proofErr w:type="spellStart"/>
-      <w:r>
-        <w:t>etc</w:t>
-      </w:r>
-      <w:proofErr w:type="spellEnd"/>
-      <w:r>
-        <w:t xml:space="preserve">) e um ícone de lupa </w:t>
-      </w:r>
-      <w:r>
-        <w:t xml:space="preserve">para mostrar </w:t>
-      </w:r>
-      <w:r>
-        <w:t xml:space="preserve">que </w:t>
-      </w:r>
-      <w:r>
-        <w:t>está sendo feito uma busca.</w:t>
-      </w:r>
-    </w:p>
-    <w:p>
-      <w:pPr>
-        <w:pStyle w:val="PargrafodaLista"/>
-        <w:numPr>
-          <w:ilvl w:val="0"/>
-          <w:numId w:val="2"/>
-        </w:numPr>
-        <w:spacing w:after="0" w:line="240" w:lineRule="auto"/>
-      </w:pPr>
-      <w:r>
-        <w:t xml:space="preserve">Enquanto é digitado o texto no campo, uma </w:t>
-      </w:r>
-      <w:r>
-        <w:t xml:space="preserve">relação </w:t>
-      </w:r>
-      <w:r>
-        <w:t>é mostrada.</w:t>
-      </w:r>
-    </w:p>
-    <w:p>
-      <w:pPr>
-        <w:pStyle w:val="PargrafodaLista"/>
-        <w:numPr>
-          <w:ilvl w:val="0"/>
-          <w:numId w:val="2"/>
-        </w:numPr>
-        <w:spacing w:after="0" w:line="240" w:lineRule="auto"/>
-      </w:pPr>
-      <w:r>
-        <w:t>A</w:t>
-      </w:r>
-      <w:r>
-        <w:t>o</w:t>
-      </w:r>
-      <w:r>
-        <w:t xml:space="preserve"> escolher um item da rel</w:t>
-      </w:r>
-      <w:r>
-        <w:t>açã</w:t>
-      </w:r>
-      <w:r>
-        <w:t xml:space="preserve">o, </w:t>
-      </w:r>
-      <w:r>
-        <w:t>são</w:t>
-      </w:r>
-      <w:r>
-        <w:t xml:space="preserve"> mostrado</w:t>
-      </w:r>
-      <w:r>
-        <w:t>s</w:t>
-      </w:r>
-      <w:r>
-        <w:t xml:space="preserve"> os dados do cadastro, a opção “Alterar o Cadastro”</w:t>
-      </w:r>
-      <w:r>
-        <w:t>,</w:t>
-      </w:r>
-      <w:r>
-        <w:t xml:space="preserve"> “Fazer agendamento”</w:t>
-      </w:r>
-      <w:r>
-        <w:t xml:space="preserve"> entre outras opções</w:t>
-      </w:r>
-      <w:r>
-        <w:t>.</w:t>
-      </w:r>
-    </w:p>
-    <w:p>
-      <w:pPr>
-        <w:spacing w:after="0" w:line="240" w:lineRule="auto"/>
-      </w:pPr>
     </w:p>
     <w:sectPr>
       <w:pgSz w:w="11906" w:h="16838"/>
-      <w:pgMar w:top="567" w:right="566" w:bottom="1417" w:left="567" w:header="708" w:footer="708" w:gutter="0"/>
+      <w:pgMar w:top="567" w:right="566" w:bottom="426" w:left="567" w:header="708" w:footer="708" w:gutter="0"/>
       <w:cols w:space="708"/>
       <w:docGrid w:linePitch="360"/>
     </w:sectPr>
@@ -494,6 +973,119 @@
 <file path=word/numbering.xml><?xml version="1.0" encoding="utf-8"?>
 <w:numbering xmlns:wpc="http://schemas.microsoft.com/office/word/2010/wordprocessingCanvas" xmlns:mc="http://schemas.openxmlformats.org/markup-compatibility/2006" xmlns:o="urn:schemas-microsoft-com:office:office" xmlns:r="http://schemas.openxmlformats.org/officeDocument/2006/relationships" xmlns:m="http://schemas.openxmlformats.org/officeDocument/2006/math" xmlns:v="urn:schemas-microsoft-com:vml" xmlns:wp14="http://schemas.microsoft.com/office/word/2010/wordprocessingDrawing" xmlns:wp="http://schemas.openxmlformats.org/drawingml/2006/wordprocessingDrawing" xmlns:w10="urn:schemas-microsoft-com:office:word" xmlns:w="http://schemas.openxmlformats.org/wordprocessingml/2006/main" xmlns:w14="http://schemas.microsoft.com/office/word/2010/wordml" xmlns:wpg="http://schemas.microsoft.com/office/word/2010/wordprocessingGroup" xmlns:wpi="http://schemas.microsoft.com/office/word/2010/wordprocessingInk" xmlns:wne="http://schemas.microsoft.com/office/word/2006/wordml" xmlns:wps="http://schemas.microsoft.com/office/word/2010/wordprocessingShape" mc:Ignorable="w14 wp14">
   <w:abstractNum w:abstractNumId="0">
+    <w:nsid w:val="3A2D1A1F"/>
+    <w:multiLevelType w:val="hybridMultilevel"/>
+    <w:tmpl w:val="9D5EA88C"/>
+    <w:lvl w:ilvl="0" w:tplc="04160001">
+      <w:start w:val="1"/>
+      <w:numFmt w:val="bullet"/>
+      <w:lvlText w:val=""/>
+      <w:lvlJc w:val="left"/>
+      <w:pPr>
+        <w:ind w:left="720" w:hanging="360"/>
+      </w:pPr>
+      <w:rPr>
+        <w:rFonts w:ascii="Symbol" w:hAnsi="Symbol" w:hint="default"/>
+      </w:rPr>
+    </w:lvl>
+    <w:lvl w:ilvl="1" w:tplc="04160003" w:tentative="1">
+      <w:start w:val="1"/>
+      <w:numFmt w:val="bullet"/>
+      <w:lvlText w:val="o"/>
+      <w:lvlJc w:val="left"/>
+      <w:pPr>
+        <w:ind w:left="1440" w:hanging="360"/>
+      </w:pPr>
+      <w:rPr>
+        <w:rFonts w:ascii="Courier New" w:hAnsi="Courier New" w:cs="Courier New" w:hint="default"/>
+      </w:rPr>
+    </w:lvl>
+    <w:lvl w:ilvl="2" w:tplc="04160005" w:tentative="1">
+      <w:start w:val="1"/>
+      <w:numFmt w:val="bullet"/>
+      <w:lvlText w:val=""/>
+      <w:lvlJc w:val="left"/>
+      <w:pPr>
+        <w:ind w:left="2160" w:hanging="360"/>
+      </w:pPr>
+      <w:rPr>
+        <w:rFonts w:ascii="Wingdings" w:hAnsi="Wingdings" w:hint="default"/>
+      </w:rPr>
+    </w:lvl>
+    <w:lvl w:ilvl="3" w:tplc="04160001" w:tentative="1">
+      <w:start w:val="1"/>
+      <w:numFmt w:val="bullet"/>
+      <w:lvlText w:val=""/>
+      <w:lvlJc w:val="left"/>
+      <w:pPr>
+        <w:ind w:left="2880" w:hanging="360"/>
+      </w:pPr>
+      <w:rPr>
+        <w:rFonts w:ascii="Symbol" w:hAnsi="Symbol" w:hint="default"/>
+      </w:rPr>
+    </w:lvl>
+    <w:lvl w:ilvl="4" w:tplc="04160003" w:tentative="1">
+      <w:start w:val="1"/>
+      <w:numFmt w:val="bullet"/>
+      <w:lvlText w:val="o"/>
+      <w:lvlJc w:val="left"/>
+      <w:pPr>
+        <w:ind w:left="3600" w:hanging="360"/>
+      </w:pPr>
+      <w:rPr>
+        <w:rFonts w:ascii="Courier New" w:hAnsi="Courier New" w:cs="Courier New" w:hint="default"/>
+      </w:rPr>
+    </w:lvl>
+    <w:lvl w:ilvl="5" w:tplc="04160005" w:tentative="1">
+      <w:start w:val="1"/>
+      <w:numFmt w:val="bullet"/>
+      <w:lvlText w:val=""/>
+      <w:lvlJc w:val="left"/>
+      <w:pPr>
+        <w:ind w:left="4320" w:hanging="360"/>
+      </w:pPr>
+      <w:rPr>
+        <w:rFonts w:ascii="Wingdings" w:hAnsi="Wingdings" w:hint="default"/>
+      </w:rPr>
+    </w:lvl>
+    <w:lvl w:ilvl="6" w:tplc="04160001" w:tentative="1">
+      <w:start w:val="1"/>
+      <w:numFmt w:val="bullet"/>
+      <w:lvlText w:val=""/>
+      <w:lvlJc w:val="left"/>
+      <w:pPr>
+        <w:ind w:left="5040" w:hanging="360"/>
+      </w:pPr>
+      <w:rPr>
+        <w:rFonts w:ascii="Symbol" w:hAnsi="Symbol" w:hint="default"/>
+      </w:rPr>
+    </w:lvl>
+    <w:lvl w:ilvl="7" w:tplc="04160003" w:tentative="1">
+      <w:start w:val="1"/>
+      <w:numFmt w:val="bullet"/>
+      <w:lvlText w:val="o"/>
+      <w:lvlJc w:val="left"/>
+      <w:pPr>
+        <w:ind w:left="5760" w:hanging="360"/>
+      </w:pPr>
+      <w:rPr>
+        <w:rFonts w:ascii="Courier New" w:hAnsi="Courier New" w:cs="Courier New" w:hint="default"/>
+      </w:rPr>
+    </w:lvl>
+    <w:lvl w:ilvl="8" w:tplc="04160005" w:tentative="1">
+      <w:start w:val="1"/>
+      <w:numFmt w:val="bullet"/>
+      <w:lvlText w:val=""/>
+      <w:lvlJc w:val="left"/>
+      <w:pPr>
+        <w:ind w:left="6480" w:hanging="360"/>
+      </w:pPr>
+      <w:rPr>
+        <w:rFonts w:ascii="Wingdings" w:hAnsi="Wingdings" w:hint="default"/>
+      </w:rPr>
+    </w:lvl>
+  </w:abstractNum>
+  <w:abstractNum w:abstractNumId="1">
     <w:nsid w:val="44C57D77"/>
     <w:multiLevelType w:val="hybridMultilevel"/>
     <w:tmpl w:val="0F023336"/>
@@ -606,7 +1198,7 @@
       </w:rPr>
     </w:lvl>
   </w:abstractNum>
-  <w:abstractNum w:abstractNumId="1">
+  <w:abstractNum w:abstractNumId="2">
     <w:nsid w:val="6DF34946"/>
     <w:multiLevelType w:val="hybridMultilevel"/>
     <w:tmpl w:val="A1745EA0"/>
@@ -720,10 +1312,13 @@
     </w:lvl>
   </w:abstractNum>
   <w:num w:numId="1">
-    <w:abstractNumId w:val="0"/>
+    <w:abstractNumId w:val="1"/>
   </w:num>
   <w:num w:numId="2">
-    <w:abstractNumId w:val="1"/>
+    <w:abstractNumId w:val="2"/>
+  </w:num>
+  <w:num w:numId="3">
+    <w:abstractNumId w:val="0"/>
   </w:num>
 </w:numbering>
 </file>
@@ -1415,4 +2010,16 @@
   <a:objectDefaults/>
   <a:extraClrSchemeLst/>
 </a:theme>
+</file>
+
+<file path=customXml/item1.xml><?xml version="1.0" encoding="utf-8"?>
+<b:Sources xmlns:b="http://schemas.openxmlformats.org/officeDocument/2006/bibliography" xmlns="http://schemas.openxmlformats.org/officeDocument/2006/bibliography" SelectedStyle="\APA.XSL" StyleName="APA"/>
+</file>
+
+<file path=customXml/itemProps1.xml><?xml version="1.0" encoding="utf-8"?>
+<ds:datastoreItem xmlns:ds="http://schemas.openxmlformats.org/officeDocument/2006/customXml" ds:itemID="{09F504CF-A133-4F04-A081-043F9CB998CD}">
+  <ds:schemaRefs>
+    <ds:schemaRef ds:uri="http://schemas.openxmlformats.org/officeDocument/2006/bibliography"/>
+  </ds:schemaRefs>
+</ds:datastoreItem>
 </file>
</xml_diff>

<commit_message>
Terminado análises do módulo Paciente e iniciado análises do módulo Agenda.
</commit_message>
<xml_diff>
--- a/Projeto ERP WEB/Análises sobre a nova versão do ERP.docx
+++ b/Projeto ERP WEB/Análises sobre a nova versão do ERP.docx
@@ -618,364 +618,607 @@
           <w:b/>
         </w:rPr>
         <w:lastRenderedPageBreak/>
-        <w:t>Analisando a usabilidade</w:t>
-      </w:r>
-      <w:r>
-        <w:rPr>
-          <w:b/>
-        </w:rPr>
-        <w:t>/funcionalidade</w:t>
-      </w:r>
-      <w:r>
-        <w:rPr>
-          <w:b/>
-        </w:rPr>
-        <w:t xml:space="preserve"> do módulo “PACIENTE”</w:t>
-      </w:r>
-    </w:p>
-    <w:p>
-      <w:pPr>
-        <w:spacing w:after="0" w:line="240" w:lineRule="auto"/>
-      </w:pPr>
-    </w:p>
-    <w:p>
-      <w:pPr>
-        <w:pStyle w:val="PargrafodaLista"/>
-        <w:numPr>
-          <w:ilvl w:val="0"/>
-          <w:numId w:val="3"/>
-        </w:numPr>
-        <w:spacing w:after="0" w:line="240" w:lineRule="auto"/>
-      </w:pPr>
-      <w:r>
-        <w:t>Tela co</w:t>
-      </w:r>
-      <w:r>
-        <w:t>m elementos des</w:t>
-      </w:r>
-      <w:r>
-        <w:t>estrutura</w:t>
-      </w:r>
-      <w:r>
-        <w:t>dos</w:t>
-      </w:r>
-      <w:r>
-        <w:t xml:space="preserve"> </w:t>
-      </w:r>
-      <w:r>
-        <w:t>(o quê</w:t>
-      </w:r>
-      <w:r>
-        <w:t>, atualmente,</w:t>
-      </w:r>
-      <w:r>
-        <w:t xml:space="preserve"> está sendo permitido fazer?).</w:t>
-      </w:r>
-    </w:p>
-    <w:p>
-      <w:pPr>
-        <w:pStyle w:val="PargrafodaLista"/>
-        <w:numPr>
-          <w:ilvl w:val="0"/>
-          <w:numId w:val="3"/>
-        </w:numPr>
-        <w:spacing w:after="0" w:line="240" w:lineRule="auto"/>
-      </w:pPr>
-      <w:r>
-        <w:t>O botão de salvar já aparece habilitado sem ter feito nada no formulário.</w:t>
-      </w:r>
-    </w:p>
-    <w:p>
-      <w:pPr>
-        <w:pStyle w:val="PargrafodaLista"/>
-        <w:numPr>
-          <w:ilvl w:val="0"/>
-          <w:numId w:val="3"/>
-        </w:numPr>
-        <w:spacing w:after="0" w:line="240" w:lineRule="auto"/>
-      </w:pPr>
-      <w:r>
-        <w:t>O campo NOME</w:t>
-      </w:r>
-      <w:r>
-        <w:t xml:space="preserve"> vem com outros tipos de dados.</w:t>
-      </w:r>
-    </w:p>
-    <w:p>
-      <w:pPr>
-        <w:pStyle w:val="PargrafodaLista"/>
-        <w:numPr>
-          <w:ilvl w:val="0"/>
-          <w:numId w:val="3"/>
-        </w:numPr>
-        <w:spacing w:after="0" w:line="240" w:lineRule="auto"/>
-      </w:pPr>
-      <w:r>
-        <w:t xml:space="preserve">No campo DATA NASCIMENTO, após usar o calendário, o campo não fica mais com </w:t>
-      </w:r>
-      <w:r>
-        <w:t xml:space="preserve">o </w:t>
-      </w:r>
-      <w:r>
-        <w:t>foco. Para ter o calendário, tem que ter uma forma melhor de localizar a data.</w:t>
-      </w:r>
-    </w:p>
-    <w:p>
-      <w:pPr>
-        <w:pStyle w:val="PargrafodaLista"/>
-        <w:numPr>
-          <w:ilvl w:val="0"/>
-          <w:numId w:val="3"/>
-        </w:numPr>
-        <w:spacing w:after="0" w:line="240" w:lineRule="auto"/>
-      </w:pPr>
-      <w:r>
-        <w:t xml:space="preserve">No campo </w:t>
-      </w:r>
-      <w:r>
-        <w:t xml:space="preserve">ALTURA, só permite </w:t>
-      </w:r>
-      <w:r>
-        <w:t>três</w:t>
-      </w:r>
-      <w:r>
-        <w:t xml:space="preserve"> caracteres. M</w:t>
-      </w:r>
-      <w:r>
-        <w:t>as como não especifica a separação de metro e centímetro</w:t>
-      </w:r>
-      <w:r>
-        <w:t>, fica faltando o último dígito.</w:t>
-      </w:r>
-    </w:p>
-    <w:p>
-      <w:pPr>
-        <w:pStyle w:val="PargrafodaLista"/>
-        <w:numPr>
-          <w:ilvl w:val="0"/>
-          <w:numId w:val="3"/>
-        </w:numPr>
-        <w:spacing w:after="0" w:line="240" w:lineRule="auto"/>
-      </w:pPr>
-      <w:r>
-        <w:t>O campo É SÓCIO</w:t>
-      </w:r>
-      <w:r>
-        <w:t>,</w:t>
-      </w:r>
-      <w:r>
-        <w:t xml:space="preserve"> não especifica a sociedade.</w:t>
-      </w:r>
-    </w:p>
-    <w:p>
-      <w:pPr>
-        <w:pStyle w:val="PargrafodaLista"/>
-        <w:numPr>
-          <w:ilvl w:val="0"/>
-          <w:numId w:val="3"/>
-        </w:numPr>
-        <w:spacing w:after="0" w:line="240" w:lineRule="auto"/>
-      </w:pPr>
-      <w:r>
-        <w:t>O que significa o campo A.P.G ?</w:t>
-      </w:r>
-    </w:p>
-    <w:p>
-      <w:pPr>
-        <w:pStyle w:val="PargrafodaLista"/>
-        <w:numPr>
-          <w:ilvl w:val="0"/>
-          <w:numId w:val="3"/>
-        </w:numPr>
-        <w:spacing w:after="0" w:line="240" w:lineRule="auto"/>
-      </w:pPr>
-      <w:r>
-        <w:t xml:space="preserve">O campo CEP </w:t>
-      </w:r>
-      <w:r>
-        <w:t>teve está com o “visual” de habilitado.</w:t>
-      </w:r>
-    </w:p>
-    <w:p>
-      <w:pPr>
-        <w:pStyle w:val="PargrafodaLista"/>
-        <w:numPr>
-          <w:ilvl w:val="0"/>
-          <w:numId w:val="3"/>
-        </w:numPr>
-        <w:spacing w:after="0" w:line="240" w:lineRule="auto"/>
-      </w:pPr>
-      <w:r>
-        <w:t>Ao salvar um cadastro novo, pode aparecer o alert</w:t>
-      </w:r>
-      <w:r>
-        <w:t xml:space="preserve"> </w:t>
-      </w:r>
-      <w:r>
-        <w:t>“Preencha os campos corretamente.”. Qual o campo é para preencher correto?</w:t>
-      </w:r>
-    </w:p>
-    <w:p>
-      <w:pPr>
-        <w:pStyle w:val="PargrafodaLista"/>
-        <w:numPr>
-          <w:ilvl w:val="0"/>
-          <w:numId w:val="3"/>
-        </w:numPr>
-        <w:spacing w:after="0" w:line="240" w:lineRule="auto"/>
-      </w:pPr>
-      <w:r>
-        <w:t>Na função “Novo Paciente”, após preencher os campos, os botões Agendar Paciente, Novo Paciente, Editar Paciente, Histórico Paciente, Cartão Paciente e Cadastro de Dependente ficam ativos induzindo erro ao usuário.</w:t>
-      </w:r>
-    </w:p>
-    <w:p>
-      <w:pPr>
-        <w:pStyle w:val="PargrafodaLista"/>
-        <w:numPr>
-          <w:ilvl w:val="0"/>
-          <w:numId w:val="3"/>
-        </w:numPr>
-        <w:spacing w:after="0" w:line="240" w:lineRule="auto"/>
-      </w:pPr>
-      <w:r>
-        <w:t>No campo NOME, deve ter uma sinalização de quantos caracteres faltam para ter o mínimo permitido ao campo.</w:t>
-      </w:r>
-    </w:p>
-    <w:p>
-      <w:pPr>
-        <w:pStyle w:val="PargrafodaLista"/>
-        <w:numPr>
-          <w:ilvl w:val="0"/>
-          <w:numId w:val="3"/>
-        </w:numPr>
-        <w:spacing w:after="0" w:line="240" w:lineRule="auto"/>
-      </w:pPr>
-      <w:r>
-        <w:t>Na função</w:t>
-      </w:r>
-      <w:r>
-        <w:t xml:space="preserve"> “Editar Paciente”, após muito tempo sem usar o sistema, ao alterar um campo(nome da mãe), o sistema mostra uma mensagem de erro</w:t>
-      </w:r>
-      <w:r>
-        <w:t xml:space="preserve"> não compreensível.</w:t>
-      </w:r>
-    </w:p>
-    <w:p>
-      <w:pPr>
-        <w:pStyle w:val="PargrafodaLista"/>
-        <w:numPr>
-          <w:ilvl w:val="0"/>
-          <w:numId w:val="3"/>
-        </w:numPr>
-        <w:spacing w:after="0" w:line="240" w:lineRule="auto"/>
-      </w:pPr>
-      <w:r>
-        <w:t>Na função</w:t>
-      </w:r>
-      <w:r>
-        <w:t xml:space="preserve"> “Editar Paciente”, o botão “Salvar Alterações” está visível e permite salvar sem ter nada feito.</w:t>
-      </w:r>
-    </w:p>
-    <w:p>
-      <w:pPr>
-        <w:pStyle w:val="PargrafodaLista"/>
-        <w:numPr>
-          <w:ilvl w:val="0"/>
-          <w:numId w:val="3"/>
-        </w:numPr>
-        <w:spacing w:after="0" w:line="240" w:lineRule="auto"/>
-      </w:pPr>
-      <w:r>
-        <w:t>Na função</w:t>
-      </w:r>
-      <w:r>
-        <w:t xml:space="preserve"> “Editar Paciente”, o sistema deixa atualizar o campo ALTURA com letras.</w:t>
-      </w:r>
-    </w:p>
-    <w:p>
-      <w:pPr>
-        <w:pStyle w:val="PargrafodaLista"/>
-        <w:numPr>
-          <w:ilvl w:val="0"/>
-          <w:numId w:val="3"/>
-        </w:numPr>
-        <w:spacing w:after="0" w:line="240" w:lineRule="auto"/>
-      </w:pPr>
-      <w:r>
-        <w:t xml:space="preserve">Na função “Cartão Paciente”, </w:t>
-      </w:r>
-      <w:r>
-        <w:t xml:space="preserve">é confuso. Aparece um modal “CADASTRO DE CARTEIRA” e um campo CONVÊNIO. Se a funcionalidade é ter registro que identifique o(s) convênio(s) que o paciente tem, essa funcionalidade é para está na seção “Informações adicionais” do cadastro. E esse modal não está </w:t>
-      </w:r>
-      <w:r>
-        <w:t>mostrando erro caso seja informada uma dada de validade do dia atual ou anterior.</w:t>
-      </w:r>
-    </w:p>
-    <w:p>
-      <w:pPr>
-        <w:pStyle w:val="PargrafodaLista"/>
-        <w:numPr>
-          <w:ilvl w:val="0"/>
-          <w:numId w:val="3"/>
-        </w:numPr>
-        <w:spacing w:after="0" w:line="240" w:lineRule="auto"/>
-      </w:pPr>
-      <w:r>
-        <w:t>Na</w:t>
-      </w:r>
-      <w:r>
-        <w:t xml:space="preserve"> função “Cadastro Dependente”, o campo DEPENDENTE não está com foco.</w:t>
-      </w:r>
-    </w:p>
-    <w:p>
-      <w:pPr>
-        <w:pStyle w:val="PargrafodaLista"/>
-        <w:numPr>
-          <w:ilvl w:val="0"/>
-          <w:numId w:val="3"/>
-        </w:numPr>
-        <w:spacing w:after="0" w:line="240" w:lineRule="auto"/>
-      </w:pPr>
-      <w:r>
-        <w:t>Na função “Cadastro Dependente”, os campos obrigatórios não estão sendo informados.</w:t>
-      </w:r>
-    </w:p>
-    <w:p>
-      <w:pPr>
-        <w:pStyle w:val="PargrafodaLista"/>
-        <w:numPr>
-          <w:ilvl w:val="0"/>
-          <w:numId w:val="3"/>
-        </w:numPr>
-        <w:spacing w:after="0" w:line="240" w:lineRule="auto"/>
-      </w:pPr>
-      <w:r>
-        <w:t xml:space="preserve">Na função “Cadastro Dependente”, </w:t>
-      </w:r>
-      <w:r>
-        <w:t>após ter cadastrado, os campos não estão sendo “limpos”</w:t>
-      </w:r>
-      <w:r>
-        <w:t>.</w:t>
-      </w:r>
-    </w:p>
-    <w:p>
-      <w:pPr>
-        <w:pStyle w:val="PargrafodaLista"/>
-        <w:numPr>
-          <w:ilvl w:val="0"/>
-          <w:numId w:val="3"/>
-        </w:numPr>
-        <w:spacing w:after="0" w:line="240" w:lineRule="auto"/>
-      </w:pPr>
-      <w:r>
-        <w:t>Na função “Cadastr</w:t>
-      </w:r>
-      <w:r>
-        <w:t>o Dependente”,</w:t>
+        <w:t>Analisando a usabilidade/funcionalidade do Sistema(GERAL)</w:t>
+      </w:r>
+    </w:p>
+    <w:p>
+      <w:pPr>
+        <w:pStyle w:val="PargrafodaLista"/>
+        <w:numPr>
+          <w:ilvl w:val="0"/>
+          <w:numId w:val="4"/>
+        </w:numPr>
+        <w:spacing w:after="0" w:line="240" w:lineRule="auto"/>
+        <w:rPr>
+          <w:b/>
+        </w:rPr>
+      </w:pPr>
+      <w:r>
+        <w:rPr>
+          <w:b/>
+        </w:rPr>
+        <w:t>Urgente coloca</w:t>
+      </w:r>
+      <w:r>
+        <w:rPr>
+          <w:b/>
+        </w:rPr>
+        <w:t>r</w:t>
+      </w:r>
+      <w:r>
+        <w:rPr>
+          <w:b/>
+        </w:rPr>
+        <w:t xml:space="preserve"> a trilha de navegação</w:t>
+      </w:r>
+      <w:r>
+        <w:rPr>
+          <w:b/>
+        </w:rPr>
+        <w:t>(Breadcrumbs</w:t>
       </w:r>
       <w:bookmarkStart w:id="0" w:name="_GoBack"/>
       <w:bookmarkEnd w:id="0"/>
+      <w:r>
+        <w:rPr>
+          <w:b/>
+        </w:rPr>
+        <w:t>)</w:t>
+      </w:r>
+      <w:r>
+        <w:rPr>
+          <w:b/>
+        </w:rPr>
+        <w:t xml:space="preserve"> no cabeçalho</w:t>
+      </w:r>
+      <w:r>
+        <w:rPr>
+          <w:b/>
+        </w:rPr>
+        <w:t>(navbar)</w:t>
+      </w:r>
+      <w:r>
+        <w:rPr>
+          <w:b/>
+        </w:rPr>
+        <w:t>.</w:t>
+      </w:r>
+    </w:p>
+    <w:p>
+      <w:pPr>
+        <w:spacing w:after="0" w:line="240" w:lineRule="auto"/>
+        <w:rPr>
+          <w:b/>
+        </w:rPr>
+      </w:pPr>
+    </w:p>
+    <w:p>
+      <w:pPr>
+        <w:spacing w:after="0" w:line="240" w:lineRule="auto"/>
+        <w:rPr>
+          <w:b/>
+        </w:rPr>
+      </w:pPr>
+      <w:r>
+        <w:rPr>
+          <w:b/>
+        </w:rPr>
+        <w:t>Analisando a usabilidade</w:t>
+      </w:r>
+      <w:r>
+        <w:rPr>
+          <w:b/>
+        </w:rPr>
+        <w:t>/funcionalidade</w:t>
+      </w:r>
+      <w:r>
+        <w:rPr>
+          <w:b/>
+        </w:rPr>
+        <w:t xml:space="preserve"> do módulo “PACIENTE”</w:t>
+      </w:r>
+    </w:p>
+    <w:p>
+      <w:pPr>
+        <w:spacing w:after="0" w:line="240" w:lineRule="auto"/>
+      </w:pPr>
+    </w:p>
+    <w:p>
+      <w:pPr>
+        <w:pStyle w:val="PargrafodaLista"/>
+        <w:numPr>
+          <w:ilvl w:val="0"/>
+          <w:numId w:val="3"/>
+        </w:numPr>
+        <w:spacing w:after="0" w:line="240" w:lineRule="auto"/>
+      </w:pPr>
+      <w:r>
+        <w:t>Tela co</w:t>
+      </w:r>
+      <w:r>
+        <w:t>m elementos desestruturados</w:t>
+      </w:r>
+      <w:r>
+        <w:t xml:space="preserve"> </w:t>
+      </w:r>
+      <w:r>
+        <w:t>(o quê</w:t>
+      </w:r>
+      <w:r>
+        <w:t>, atualmente,</w:t>
+      </w:r>
+      <w:r>
+        <w:t xml:space="preserve"> está sendo permitido fazer?).</w:t>
+      </w:r>
+    </w:p>
+    <w:p>
+      <w:pPr>
+        <w:pStyle w:val="PargrafodaLista"/>
+        <w:numPr>
+          <w:ilvl w:val="0"/>
+          <w:numId w:val="3"/>
+        </w:numPr>
+        <w:spacing w:after="0" w:line="240" w:lineRule="auto"/>
+      </w:pPr>
+      <w:r>
+        <w:t>O botão de salvar já aparece habilitado sem ter feito nada no formulário.</w:t>
+      </w:r>
+    </w:p>
+    <w:p>
+      <w:pPr>
+        <w:pStyle w:val="PargrafodaLista"/>
+        <w:numPr>
+          <w:ilvl w:val="0"/>
+          <w:numId w:val="3"/>
+        </w:numPr>
+        <w:spacing w:after="0" w:line="240" w:lineRule="auto"/>
+      </w:pPr>
+      <w:r>
+        <w:t>O campo NOME</w:t>
+      </w:r>
+      <w:r>
+        <w:t xml:space="preserve"> vem com outros tipos de dados.</w:t>
+      </w:r>
+    </w:p>
+    <w:p>
+      <w:pPr>
+        <w:pStyle w:val="PargrafodaLista"/>
+        <w:numPr>
+          <w:ilvl w:val="0"/>
+          <w:numId w:val="3"/>
+        </w:numPr>
+        <w:spacing w:after="0" w:line="240" w:lineRule="auto"/>
+      </w:pPr>
+      <w:r>
+        <w:t xml:space="preserve">No campo DATA NASCIMENTO, após usar o calendário, o campo não fica mais com </w:t>
+      </w:r>
+      <w:r>
+        <w:t xml:space="preserve">o </w:t>
+      </w:r>
+      <w:r>
+        <w:t>foco. Para ter o calendário, tem que ter uma forma melhor de localizar a data.</w:t>
+      </w:r>
+    </w:p>
+    <w:p>
+      <w:pPr>
+        <w:pStyle w:val="PargrafodaLista"/>
+        <w:numPr>
+          <w:ilvl w:val="0"/>
+          <w:numId w:val="3"/>
+        </w:numPr>
+        <w:spacing w:after="0" w:line="240" w:lineRule="auto"/>
+      </w:pPr>
+      <w:r>
+        <w:t xml:space="preserve">No campo </w:t>
+      </w:r>
+      <w:r>
+        <w:t xml:space="preserve">ALTURA, só permite </w:t>
+      </w:r>
+      <w:r>
+        <w:t>três</w:t>
+      </w:r>
+      <w:r>
+        <w:t xml:space="preserve"> caracteres. M</w:t>
+      </w:r>
+      <w:r>
+        <w:t>as como não especifica a separação de metro e centímetro</w:t>
+      </w:r>
+      <w:r>
+        <w:t>, fica faltando o último dígito.</w:t>
+      </w:r>
+    </w:p>
+    <w:p>
+      <w:pPr>
+        <w:pStyle w:val="PargrafodaLista"/>
+        <w:numPr>
+          <w:ilvl w:val="0"/>
+          <w:numId w:val="3"/>
+        </w:numPr>
+        <w:spacing w:after="0" w:line="240" w:lineRule="auto"/>
+      </w:pPr>
+      <w:r>
+        <w:t>O campo É SÓCIO</w:t>
+      </w:r>
+      <w:r>
+        <w:t>,</w:t>
+      </w:r>
+      <w:r>
+        <w:t xml:space="preserve"> não especifica a sociedade.</w:t>
+      </w:r>
+    </w:p>
+    <w:p>
+      <w:pPr>
+        <w:pStyle w:val="PargrafodaLista"/>
+        <w:numPr>
+          <w:ilvl w:val="0"/>
+          <w:numId w:val="3"/>
+        </w:numPr>
+        <w:spacing w:after="0" w:line="240" w:lineRule="auto"/>
+      </w:pPr>
+      <w:r>
+        <w:t>O que significa o campo A.P.G ?</w:t>
+      </w:r>
+    </w:p>
+    <w:p>
+      <w:pPr>
+        <w:pStyle w:val="PargrafodaLista"/>
+        <w:numPr>
+          <w:ilvl w:val="0"/>
+          <w:numId w:val="3"/>
+        </w:numPr>
+        <w:spacing w:after="0" w:line="240" w:lineRule="auto"/>
+      </w:pPr>
+      <w:r>
+        <w:t xml:space="preserve">O campo CEP </w:t>
+      </w:r>
+      <w:r>
+        <w:t>teve está com o “visual” de habilitado.</w:t>
+      </w:r>
+    </w:p>
+    <w:p>
+      <w:pPr>
+        <w:pStyle w:val="PargrafodaLista"/>
+        <w:numPr>
+          <w:ilvl w:val="0"/>
+          <w:numId w:val="3"/>
+        </w:numPr>
+        <w:spacing w:after="0" w:line="240" w:lineRule="auto"/>
+      </w:pPr>
+      <w:r>
+        <w:t>Ao salvar um cadastro novo, pode aparecer o alert</w:t>
+      </w:r>
+      <w:r>
+        <w:t xml:space="preserve"> </w:t>
+      </w:r>
+      <w:r>
+        <w:t>“Preencha os campos corretamente.”. Qual o campo é para preencher correto?</w:t>
+      </w:r>
+    </w:p>
+    <w:p>
+      <w:pPr>
+        <w:pStyle w:val="PargrafodaLista"/>
+        <w:numPr>
+          <w:ilvl w:val="0"/>
+          <w:numId w:val="3"/>
+        </w:numPr>
+        <w:spacing w:after="0" w:line="240" w:lineRule="auto"/>
+      </w:pPr>
+      <w:r>
+        <w:t>Na função “Novo Paciente”, após preencher os campos, os botões Agendar Paciente, Novo Paciente, Editar Paciente, Histórico Paciente, Cartão Paciente e Cadastro de Dependente ficam ativos induzindo erro ao usuário.</w:t>
+      </w:r>
+    </w:p>
+    <w:p>
+      <w:pPr>
+        <w:pStyle w:val="PargrafodaLista"/>
+        <w:numPr>
+          <w:ilvl w:val="0"/>
+          <w:numId w:val="3"/>
+        </w:numPr>
+        <w:spacing w:after="0" w:line="240" w:lineRule="auto"/>
+      </w:pPr>
+      <w:r>
+        <w:t>No campo NOME, deve ter uma sinalização de quantos caracteres faltam para ter o mínimo permitido ao campo.</w:t>
+      </w:r>
+    </w:p>
+    <w:p>
+      <w:pPr>
+        <w:pStyle w:val="PargrafodaLista"/>
+        <w:numPr>
+          <w:ilvl w:val="0"/>
+          <w:numId w:val="3"/>
+        </w:numPr>
+        <w:spacing w:after="0" w:line="240" w:lineRule="auto"/>
+      </w:pPr>
+      <w:r>
+        <w:t>Na função</w:t>
+      </w:r>
+      <w:r>
+        <w:t xml:space="preserve"> “Editar Paciente”, após muito tempo sem usar o sistema, ao alterar um campo(nome da mãe), o sistema mostra uma mensagem de erro</w:t>
+      </w:r>
+      <w:r>
+        <w:t xml:space="preserve"> não compreensível.</w:t>
+      </w:r>
+    </w:p>
+    <w:p>
+      <w:pPr>
+        <w:pStyle w:val="PargrafodaLista"/>
+        <w:numPr>
+          <w:ilvl w:val="0"/>
+          <w:numId w:val="3"/>
+        </w:numPr>
+        <w:spacing w:after="0" w:line="240" w:lineRule="auto"/>
+      </w:pPr>
+      <w:r>
+        <w:t>Na função</w:t>
+      </w:r>
+      <w:r>
+        <w:t xml:space="preserve"> “Editar Paciente”, o botão “Salvar Alterações” está visível e permite salvar sem ter nada feito.</w:t>
+      </w:r>
+    </w:p>
+    <w:p>
+      <w:pPr>
+        <w:pStyle w:val="PargrafodaLista"/>
+        <w:numPr>
+          <w:ilvl w:val="0"/>
+          <w:numId w:val="3"/>
+        </w:numPr>
+        <w:spacing w:after="0" w:line="240" w:lineRule="auto"/>
+      </w:pPr>
+      <w:r>
+        <w:t>Na função</w:t>
+      </w:r>
+      <w:r>
+        <w:t xml:space="preserve"> “Editar Paciente”, o sistema deixa atualizar o campo ALTURA com letras.</w:t>
+      </w:r>
+    </w:p>
+    <w:p>
+      <w:pPr>
+        <w:pStyle w:val="PargrafodaLista"/>
+        <w:numPr>
+          <w:ilvl w:val="0"/>
+          <w:numId w:val="3"/>
+        </w:numPr>
+        <w:spacing w:after="0" w:line="240" w:lineRule="auto"/>
+      </w:pPr>
+      <w:r>
+        <w:t xml:space="preserve">Na função “Cartão Paciente”, </w:t>
+      </w:r>
+      <w:r>
+        <w:t xml:space="preserve">é confuso. Aparece um modal “CADASTRO DE CARTEIRA” e um campo CONVÊNIO. Se a funcionalidade é ter registro que identifique o(s) convênio(s) que o paciente tem, essa funcionalidade é para está na seção “Informações adicionais” do cadastro. E esse modal não está </w:t>
+      </w:r>
+      <w:r>
+        <w:t>mostrando erro caso seja informada uma dada de validade do dia atual ou anterior.</w:t>
+      </w:r>
+    </w:p>
+    <w:p>
+      <w:pPr>
+        <w:pStyle w:val="PargrafodaLista"/>
+        <w:numPr>
+          <w:ilvl w:val="0"/>
+          <w:numId w:val="3"/>
+        </w:numPr>
+        <w:spacing w:after="0" w:line="240" w:lineRule="auto"/>
+      </w:pPr>
+      <w:r>
+        <w:t>Na função “Cadastro Dependente”, o campo DEPENDENTE não está com foco.</w:t>
+      </w:r>
+    </w:p>
+    <w:p>
+      <w:pPr>
+        <w:pStyle w:val="PargrafodaLista"/>
+        <w:numPr>
+          <w:ilvl w:val="0"/>
+          <w:numId w:val="3"/>
+        </w:numPr>
+        <w:spacing w:after="0" w:line="240" w:lineRule="auto"/>
+      </w:pPr>
+      <w:r>
+        <w:t>Na função “Cadastro Dependente”, os campos obrigatórios não estão sendo informados.</w:t>
+      </w:r>
+    </w:p>
+    <w:p>
+      <w:pPr>
+        <w:pStyle w:val="PargrafodaLista"/>
+        <w:numPr>
+          <w:ilvl w:val="0"/>
+          <w:numId w:val="3"/>
+        </w:numPr>
+        <w:spacing w:after="0" w:line="240" w:lineRule="auto"/>
+      </w:pPr>
+      <w:r>
+        <w:t>Na função “Cadastro Dependente”, após ter cadastrado, os campos não estão sendo “limpos”.</w:t>
+      </w:r>
+    </w:p>
+    <w:p>
+      <w:pPr>
+        <w:pStyle w:val="PargrafodaLista"/>
+        <w:numPr>
+          <w:ilvl w:val="0"/>
+          <w:numId w:val="3"/>
+        </w:numPr>
+        <w:spacing w:after="0" w:line="240" w:lineRule="auto"/>
+      </w:pPr>
+      <w:r>
+        <w:t>Na função “Cadastr</w:t>
+      </w:r>
+      <w:r>
+        <w:t>o Dependente”,</w:t>
+      </w:r>
+      <w:r>
+        <w:t xml:space="preserve"> mensagem de erro não ajuda, claramente, o usuário a corrigir o erro.</w:t>
+      </w:r>
+    </w:p>
+    <w:p>
+      <w:pPr>
+        <w:pStyle w:val="PargrafodaLista"/>
+        <w:numPr>
+          <w:ilvl w:val="0"/>
+          <w:numId w:val="3"/>
+        </w:numPr>
+        <w:spacing w:after="0" w:line="240" w:lineRule="auto"/>
+      </w:pPr>
+      <w:r>
+        <w:t>Na função “Cadastro Dependente”, o botão ASSOCIAR A REDE está como uma função de pré-cadastro de paciente.</w:t>
+      </w:r>
+    </w:p>
+    <w:p>
+      <w:pPr>
+        <w:pStyle w:val="PargrafodaLista"/>
+        <w:numPr>
+          <w:ilvl w:val="0"/>
+          <w:numId w:val="3"/>
+        </w:numPr>
+        <w:spacing w:after="0" w:line="240" w:lineRule="auto"/>
+      </w:pPr>
+      <w:r>
+        <w:t>Na função “Agendar Paciente”</w:t>
+      </w:r>
+      <w:r>
+        <w:t>, após pesquisar o paciente,</w:t>
+      </w:r>
+      <w:r>
+        <w:t xml:space="preserve"> no tempo que leva para aparecer o modal AGENDAMENTO,</w:t>
+      </w:r>
+      <w:r>
+        <w:t xml:space="preserve"> a tela principal do módulo “Agenda” aparece habilitada o que pode o usuário clicar no botão</w:t>
+      </w:r>
+      <w:r>
+        <w:t xml:space="preserve"> AGENDAR e o modal AGENDAMENTO ser mostrado com falha.</w:t>
+      </w:r>
+    </w:p>
+    <w:p>
+      <w:pPr>
+        <w:spacing w:after="0" w:line="240" w:lineRule="auto"/>
+      </w:pPr>
+    </w:p>
+    <w:p>
+      <w:pPr>
+        <w:spacing w:after="0" w:line="240" w:lineRule="auto"/>
+      </w:pPr>
+    </w:p>
+    <w:p>
+      <w:pPr>
+        <w:spacing w:after="0" w:line="240" w:lineRule="auto"/>
+        <w:rPr>
+          <w:b/>
+        </w:rPr>
+      </w:pPr>
+      <w:r>
+        <w:rPr>
+          <w:b/>
+        </w:rPr>
+        <w:t>Analisando a usabilidade/funcionalidade do módulo “</w:t>
+      </w:r>
+      <w:r>
+        <w:rPr>
+          <w:b/>
+        </w:rPr>
+        <w:t>AGENDA</w:t>
+      </w:r>
+      <w:r>
+        <w:rPr>
+          <w:b/>
+        </w:rPr>
+        <w:t>”</w:t>
+      </w:r>
+    </w:p>
+    <w:p>
+      <w:pPr>
+        <w:spacing w:after="0" w:line="240" w:lineRule="auto"/>
+      </w:pPr>
+    </w:p>
+    <w:p>
+      <w:pPr>
+        <w:pStyle w:val="PargrafodaLista"/>
+        <w:numPr>
+          <w:ilvl w:val="0"/>
+          <w:numId w:val="6"/>
+        </w:numPr>
+      </w:pPr>
+      <w:r>
+        <w:t xml:space="preserve">Tela com elementos desestruturados </w:t>
+      </w:r>
+      <w:r>
+        <w:t>, necessita organizar o layout da apresentação dos componentes</w:t>
+      </w:r>
+      <w:r>
+        <w:t>.</w:t>
+      </w:r>
+      <w:r>
+        <w:t xml:space="preserve"> </w:t>
+      </w:r>
+    </w:p>
+    <w:p>
+      <w:pPr>
+        <w:pStyle w:val="PargrafodaLista"/>
+        <w:numPr>
+          <w:ilvl w:val="0"/>
+          <w:numId w:val="6"/>
+        </w:numPr>
+      </w:pPr>
+      <w:r>
+        <w:t>Após clicar no botão AGENDAR,</w:t>
+      </w:r>
+      <w:r>
+        <w:t xml:space="preserve">  modal AGENDAMENTO precisa melhorar o layout.</w:t>
+      </w:r>
+    </w:p>
+    <w:p>
+      <w:pPr>
+        <w:pStyle w:val="PargrafodaLista"/>
+        <w:numPr>
+          <w:ilvl w:val="0"/>
+          <w:numId w:val="6"/>
+        </w:numPr>
+      </w:pPr>
+      <w:r>
+        <w:t>Não é para o campo PACIENTE, onde faz a pesquisa</w:t>
+      </w:r>
+      <w:r>
+        <w:t>,</w:t>
+      </w:r>
+      <w:r>
+        <w:t xml:space="preserve"> aparecer o resultado em outro modal</w:t>
+      </w:r>
+      <w:r>
+        <w:t>,</w:t>
+      </w:r>
+      <w:r>
+        <w:t xml:space="preserve"> e este campo já é para está com foco</w:t>
+      </w:r>
+      <w:r>
+        <w:t>.</w:t>
+      </w:r>
+    </w:p>
+    <w:p>
+      <w:pPr>
+        <w:pStyle w:val="PargrafodaLista"/>
+        <w:numPr>
+          <w:ilvl w:val="0"/>
+          <w:numId w:val="6"/>
+        </w:numPr>
+      </w:pPr>
+      <w:r>
+        <w:t xml:space="preserve">Após a escolha do convênio, </w:t>
+      </w:r>
+      <w:r>
+        <w:t>não é para ter um modal para PROCEDIMENTO e PROCEDIMENTOS AGENDADOS.</w:t>
+      </w:r>
+    </w:p>
+    <w:p>
+      <w:pPr>
+        <w:pStyle w:val="PargrafodaLista"/>
+        <w:numPr>
+          <w:ilvl w:val="0"/>
+          <w:numId w:val="6"/>
+        </w:numPr>
+      </w:pPr>
+      <w:r>
+        <w:t>Após escolher o(s) procedimento(s)</w:t>
+      </w:r>
+      <w:r>
+        <w:t xml:space="preserve"> e aparecer a mensagem AGENDAMENTO REALIZADO!, os modais são para deixarem de serem vistos e a tela Agenda é para aparecer com o campo de pesquisa vazio e com foco.</w:t>
+      </w:r>
     </w:p>
     <w:sectPr>
       <w:pgSz w:w="11906" w:h="16838"/>
@@ -990,6 +1233,119 @@
 <file path=word/numbering.xml><?xml version="1.0" encoding="utf-8"?>
 <w:numbering xmlns:wpc="http://schemas.microsoft.com/office/word/2010/wordprocessingCanvas" xmlns:mc="http://schemas.openxmlformats.org/markup-compatibility/2006" xmlns:o="urn:schemas-microsoft-com:office:office" xmlns:r="http://schemas.openxmlformats.org/officeDocument/2006/relationships" xmlns:m="http://schemas.openxmlformats.org/officeDocument/2006/math" xmlns:v="urn:schemas-microsoft-com:vml" xmlns:wp14="http://schemas.microsoft.com/office/word/2010/wordprocessingDrawing" xmlns:wp="http://schemas.openxmlformats.org/drawingml/2006/wordprocessingDrawing" xmlns:w10="urn:schemas-microsoft-com:office:word" xmlns:w="http://schemas.openxmlformats.org/wordprocessingml/2006/main" xmlns:w14="http://schemas.microsoft.com/office/word/2010/wordml" xmlns:wpg="http://schemas.microsoft.com/office/word/2010/wordprocessingGroup" xmlns:wpi="http://schemas.microsoft.com/office/word/2010/wordprocessingInk" xmlns:wne="http://schemas.microsoft.com/office/word/2006/wordml" xmlns:wps="http://schemas.microsoft.com/office/word/2010/wordprocessingShape" mc:Ignorable="w14 wp14">
   <w:abstractNum w:abstractNumId="0">
+    <w:nsid w:val="034E7FB9"/>
+    <w:multiLevelType w:val="hybridMultilevel"/>
+    <w:tmpl w:val="812C1B64"/>
+    <w:lvl w:ilvl="0" w:tplc="04160001">
+      <w:start w:val="1"/>
+      <w:numFmt w:val="bullet"/>
+      <w:lvlText w:val=""/>
+      <w:lvlJc w:val="left"/>
+      <w:pPr>
+        <w:ind w:left="1440" w:hanging="360"/>
+      </w:pPr>
+      <w:rPr>
+        <w:rFonts w:ascii="Symbol" w:hAnsi="Symbol" w:hint="default"/>
+      </w:rPr>
+    </w:lvl>
+    <w:lvl w:ilvl="1" w:tplc="04160003" w:tentative="1">
+      <w:start w:val="1"/>
+      <w:numFmt w:val="bullet"/>
+      <w:lvlText w:val="o"/>
+      <w:lvlJc w:val="left"/>
+      <w:pPr>
+        <w:ind w:left="2160" w:hanging="360"/>
+      </w:pPr>
+      <w:rPr>
+        <w:rFonts w:ascii="Courier New" w:hAnsi="Courier New" w:cs="Courier New" w:hint="default"/>
+      </w:rPr>
+    </w:lvl>
+    <w:lvl w:ilvl="2" w:tplc="04160005" w:tentative="1">
+      <w:start w:val="1"/>
+      <w:numFmt w:val="bullet"/>
+      <w:lvlText w:val=""/>
+      <w:lvlJc w:val="left"/>
+      <w:pPr>
+        <w:ind w:left="2880" w:hanging="360"/>
+      </w:pPr>
+      <w:rPr>
+        <w:rFonts w:ascii="Wingdings" w:hAnsi="Wingdings" w:hint="default"/>
+      </w:rPr>
+    </w:lvl>
+    <w:lvl w:ilvl="3" w:tplc="04160001" w:tentative="1">
+      <w:start w:val="1"/>
+      <w:numFmt w:val="bullet"/>
+      <w:lvlText w:val=""/>
+      <w:lvlJc w:val="left"/>
+      <w:pPr>
+        <w:ind w:left="3600" w:hanging="360"/>
+      </w:pPr>
+      <w:rPr>
+        <w:rFonts w:ascii="Symbol" w:hAnsi="Symbol" w:hint="default"/>
+      </w:rPr>
+    </w:lvl>
+    <w:lvl w:ilvl="4" w:tplc="04160003" w:tentative="1">
+      <w:start w:val="1"/>
+      <w:numFmt w:val="bullet"/>
+      <w:lvlText w:val="o"/>
+      <w:lvlJc w:val="left"/>
+      <w:pPr>
+        <w:ind w:left="4320" w:hanging="360"/>
+      </w:pPr>
+      <w:rPr>
+        <w:rFonts w:ascii="Courier New" w:hAnsi="Courier New" w:cs="Courier New" w:hint="default"/>
+      </w:rPr>
+    </w:lvl>
+    <w:lvl w:ilvl="5" w:tplc="04160005" w:tentative="1">
+      <w:start w:val="1"/>
+      <w:numFmt w:val="bullet"/>
+      <w:lvlText w:val=""/>
+      <w:lvlJc w:val="left"/>
+      <w:pPr>
+        <w:ind w:left="5040" w:hanging="360"/>
+      </w:pPr>
+      <w:rPr>
+        <w:rFonts w:ascii="Wingdings" w:hAnsi="Wingdings" w:hint="default"/>
+      </w:rPr>
+    </w:lvl>
+    <w:lvl w:ilvl="6" w:tplc="04160001" w:tentative="1">
+      <w:start w:val="1"/>
+      <w:numFmt w:val="bullet"/>
+      <w:lvlText w:val=""/>
+      <w:lvlJc w:val="left"/>
+      <w:pPr>
+        <w:ind w:left="5760" w:hanging="360"/>
+      </w:pPr>
+      <w:rPr>
+        <w:rFonts w:ascii="Symbol" w:hAnsi="Symbol" w:hint="default"/>
+      </w:rPr>
+    </w:lvl>
+    <w:lvl w:ilvl="7" w:tplc="04160003" w:tentative="1">
+      <w:start w:val="1"/>
+      <w:numFmt w:val="bullet"/>
+      <w:lvlText w:val="o"/>
+      <w:lvlJc w:val="left"/>
+      <w:pPr>
+        <w:ind w:left="6480" w:hanging="360"/>
+      </w:pPr>
+      <w:rPr>
+        <w:rFonts w:ascii="Courier New" w:hAnsi="Courier New" w:cs="Courier New" w:hint="default"/>
+      </w:rPr>
+    </w:lvl>
+    <w:lvl w:ilvl="8" w:tplc="04160005" w:tentative="1">
+      <w:start w:val="1"/>
+      <w:numFmt w:val="bullet"/>
+      <w:lvlText w:val=""/>
+      <w:lvlJc w:val="left"/>
+      <w:pPr>
+        <w:ind w:left="7200" w:hanging="360"/>
+      </w:pPr>
+      <w:rPr>
+        <w:rFonts w:ascii="Wingdings" w:hAnsi="Wingdings" w:hint="default"/>
+      </w:rPr>
+    </w:lvl>
+  </w:abstractNum>
+  <w:abstractNum w:abstractNumId="1">
     <w:nsid w:val="3A2D1A1F"/>
     <w:multiLevelType w:val="hybridMultilevel"/>
     <w:tmpl w:val="9D5EA88C"/>
@@ -1102,7 +1458,7 @@
       </w:rPr>
     </w:lvl>
   </w:abstractNum>
-  <w:abstractNum w:abstractNumId="1">
+  <w:abstractNum w:abstractNumId="2">
     <w:nsid w:val="44C57D77"/>
     <w:multiLevelType w:val="hybridMultilevel"/>
     <w:tmpl w:val="0F023336"/>
@@ -1215,7 +1571,120 @@
       </w:rPr>
     </w:lvl>
   </w:abstractNum>
-  <w:abstractNum w:abstractNumId="2">
+  <w:abstractNum w:abstractNumId="3">
+    <w:nsid w:val="617223A1"/>
+    <w:multiLevelType w:val="hybridMultilevel"/>
+    <w:tmpl w:val="FEE65D98"/>
+    <w:lvl w:ilvl="0" w:tplc="04160001">
+      <w:start w:val="1"/>
+      <w:numFmt w:val="bullet"/>
+      <w:lvlText w:val=""/>
+      <w:lvlJc w:val="left"/>
+      <w:pPr>
+        <w:ind w:left="720" w:hanging="360"/>
+      </w:pPr>
+      <w:rPr>
+        <w:rFonts w:ascii="Symbol" w:hAnsi="Symbol" w:hint="default"/>
+      </w:rPr>
+    </w:lvl>
+    <w:lvl w:ilvl="1" w:tplc="04160003" w:tentative="1">
+      <w:start w:val="1"/>
+      <w:numFmt w:val="bullet"/>
+      <w:lvlText w:val="o"/>
+      <w:lvlJc w:val="left"/>
+      <w:pPr>
+        <w:ind w:left="1440" w:hanging="360"/>
+      </w:pPr>
+      <w:rPr>
+        <w:rFonts w:ascii="Courier New" w:hAnsi="Courier New" w:cs="Courier New" w:hint="default"/>
+      </w:rPr>
+    </w:lvl>
+    <w:lvl w:ilvl="2" w:tplc="04160005" w:tentative="1">
+      <w:start w:val="1"/>
+      <w:numFmt w:val="bullet"/>
+      <w:lvlText w:val=""/>
+      <w:lvlJc w:val="left"/>
+      <w:pPr>
+        <w:ind w:left="2160" w:hanging="360"/>
+      </w:pPr>
+      <w:rPr>
+        <w:rFonts w:ascii="Wingdings" w:hAnsi="Wingdings" w:hint="default"/>
+      </w:rPr>
+    </w:lvl>
+    <w:lvl w:ilvl="3" w:tplc="04160001" w:tentative="1">
+      <w:start w:val="1"/>
+      <w:numFmt w:val="bullet"/>
+      <w:lvlText w:val=""/>
+      <w:lvlJc w:val="left"/>
+      <w:pPr>
+        <w:ind w:left="2880" w:hanging="360"/>
+      </w:pPr>
+      <w:rPr>
+        <w:rFonts w:ascii="Symbol" w:hAnsi="Symbol" w:hint="default"/>
+      </w:rPr>
+    </w:lvl>
+    <w:lvl w:ilvl="4" w:tplc="04160003" w:tentative="1">
+      <w:start w:val="1"/>
+      <w:numFmt w:val="bullet"/>
+      <w:lvlText w:val="o"/>
+      <w:lvlJc w:val="left"/>
+      <w:pPr>
+        <w:ind w:left="3600" w:hanging="360"/>
+      </w:pPr>
+      <w:rPr>
+        <w:rFonts w:ascii="Courier New" w:hAnsi="Courier New" w:cs="Courier New" w:hint="default"/>
+      </w:rPr>
+    </w:lvl>
+    <w:lvl w:ilvl="5" w:tplc="04160005" w:tentative="1">
+      <w:start w:val="1"/>
+      <w:numFmt w:val="bullet"/>
+      <w:lvlText w:val=""/>
+      <w:lvlJc w:val="left"/>
+      <w:pPr>
+        <w:ind w:left="4320" w:hanging="360"/>
+      </w:pPr>
+      <w:rPr>
+        <w:rFonts w:ascii="Wingdings" w:hAnsi="Wingdings" w:hint="default"/>
+      </w:rPr>
+    </w:lvl>
+    <w:lvl w:ilvl="6" w:tplc="04160001" w:tentative="1">
+      <w:start w:val="1"/>
+      <w:numFmt w:val="bullet"/>
+      <w:lvlText w:val=""/>
+      <w:lvlJc w:val="left"/>
+      <w:pPr>
+        <w:ind w:left="5040" w:hanging="360"/>
+      </w:pPr>
+      <w:rPr>
+        <w:rFonts w:ascii="Symbol" w:hAnsi="Symbol" w:hint="default"/>
+      </w:rPr>
+    </w:lvl>
+    <w:lvl w:ilvl="7" w:tplc="04160003" w:tentative="1">
+      <w:start w:val="1"/>
+      <w:numFmt w:val="bullet"/>
+      <w:lvlText w:val="o"/>
+      <w:lvlJc w:val="left"/>
+      <w:pPr>
+        <w:ind w:left="5760" w:hanging="360"/>
+      </w:pPr>
+      <w:rPr>
+        <w:rFonts w:ascii="Courier New" w:hAnsi="Courier New" w:cs="Courier New" w:hint="default"/>
+      </w:rPr>
+    </w:lvl>
+    <w:lvl w:ilvl="8" w:tplc="04160005" w:tentative="1">
+      <w:start w:val="1"/>
+      <w:numFmt w:val="bullet"/>
+      <w:lvlText w:val=""/>
+      <w:lvlJc w:val="left"/>
+      <w:pPr>
+        <w:ind w:left="6480" w:hanging="360"/>
+      </w:pPr>
+      <w:rPr>
+        <w:rFonts w:ascii="Wingdings" w:hAnsi="Wingdings" w:hint="default"/>
+      </w:rPr>
+    </w:lvl>
+  </w:abstractNum>
+  <w:abstractNum w:abstractNumId="4">
     <w:nsid w:val="6DF34946"/>
     <w:multiLevelType w:val="hybridMultilevel"/>
     <w:tmpl w:val="A1745EA0"/>
@@ -1328,14 +1797,136 @@
       </w:rPr>
     </w:lvl>
   </w:abstractNum>
+  <w:abstractNum w:abstractNumId="5">
+    <w:nsid w:val="76F860CE"/>
+    <w:multiLevelType w:val="hybridMultilevel"/>
+    <w:tmpl w:val="11542D34"/>
+    <w:lvl w:ilvl="0" w:tplc="04160001">
+      <w:start w:val="1"/>
+      <w:numFmt w:val="bullet"/>
+      <w:lvlText w:val=""/>
+      <w:lvlJc w:val="left"/>
+      <w:pPr>
+        <w:ind w:left="720" w:hanging="360"/>
+      </w:pPr>
+      <w:rPr>
+        <w:rFonts w:ascii="Symbol" w:hAnsi="Symbol" w:hint="default"/>
+      </w:rPr>
+    </w:lvl>
+    <w:lvl w:ilvl="1" w:tplc="04160003" w:tentative="1">
+      <w:start w:val="1"/>
+      <w:numFmt w:val="bullet"/>
+      <w:lvlText w:val="o"/>
+      <w:lvlJc w:val="left"/>
+      <w:pPr>
+        <w:ind w:left="1440" w:hanging="360"/>
+      </w:pPr>
+      <w:rPr>
+        <w:rFonts w:ascii="Courier New" w:hAnsi="Courier New" w:cs="Courier New" w:hint="default"/>
+      </w:rPr>
+    </w:lvl>
+    <w:lvl w:ilvl="2" w:tplc="04160005" w:tentative="1">
+      <w:start w:val="1"/>
+      <w:numFmt w:val="bullet"/>
+      <w:lvlText w:val=""/>
+      <w:lvlJc w:val="left"/>
+      <w:pPr>
+        <w:ind w:left="2160" w:hanging="360"/>
+      </w:pPr>
+      <w:rPr>
+        <w:rFonts w:ascii="Wingdings" w:hAnsi="Wingdings" w:hint="default"/>
+      </w:rPr>
+    </w:lvl>
+    <w:lvl w:ilvl="3" w:tplc="04160001" w:tentative="1">
+      <w:start w:val="1"/>
+      <w:numFmt w:val="bullet"/>
+      <w:lvlText w:val=""/>
+      <w:lvlJc w:val="left"/>
+      <w:pPr>
+        <w:ind w:left="2880" w:hanging="360"/>
+      </w:pPr>
+      <w:rPr>
+        <w:rFonts w:ascii="Symbol" w:hAnsi="Symbol" w:hint="default"/>
+      </w:rPr>
+    </w:lvl>
+    <w:lvl w:ilvl="4" w:tplc="04160003" w:tentative="1">
+      <w:start w:val="1"/>
+      <w:numFmt w:val="bullet"/>
+      <w:lvlText w:val="o"/>
+      <w:lvlJc w:val="left"/>
+      <w:pPr>
+        <w:ind w:left="3600" w:hanging="360"/>
+      </w:pPr>
+      <w:rPr>
+        <w:rFonts w:ascii="Courier New" w:hAnsi="Courier New" w:cs="Courier New" w:hint="default"/>
+      </w:rPr>
+    </w:lvl>
+    <w:lvl w:ilvl="5" w:tplc="04160005" w:tentative="1">
+      <w:start w:val="1"/>
+      <w:numFmt w:val="bullet"/>
+      <w:lvlText w:val=""/>
+      <w:lvlJc w:val="left"/>
+      <w:pPr>
+        <w:ind w:left="4320" w:hanging="360"/>
+      </w:pPr>
+      <w:rPr>
+        <w:rFonts w:ascii="Wingdings" w:hAnsi="Wingdings" w:hint="default"/>
+      </w:rPr>
+    </w:lvl>
+    <w:lvl w:ilvl="6" w:tplc="04160001" w:tentative="1">
+      <w:start w:val="1"/>
+      <w:numFmt w:val="bullet"/>
+      <w:lvlText w:val=""/>
+      <w:lvlJc w:val="left"/>
+      <w:pPr>
+        <w:ind w:left="5040" w:hanging="360"/>
+      </w:pPr>
+      <w:rPr>
+        <w:rFonts w:ascii="Symbol" w:hAnsi="Symbol" w:hint="default"/>
+      </w:rPr>
+    </w:lvl>
+    <w:lvl w:ilvl="7" w:tplc="04160003" w:tentative="1">
+      <w:start w:val="1"/>
+      <w:numFmt w:val="bullet"/>
+      <w:lvlText w:val="o"/>
+      <w:lvlJc w:val="left"/>
+      <w:pPr>
+        <w:ind w:left="5760" w:hanging="360"/>
+      </w:pPr>
+      <w:rPr>
+        <w:rFonts w:ascii="Courier New" w:hAnsi="Courier New" w:cs="Courier New" w:hint="default"/>
+      </w:rPr>
+    </w:lvl>
+    <w:lvl w:ilvl="8" w:tplc="04160005" w:tentative="1">
+      <w:start w:val="1"/>
+      <w:numFmt w:val="bullet"/>
+      <w:lvlText w:val=""/>
+      <w:lvlJc w:val="left"/>
+      <w:pPr>
+        <w:ind w:left="6480" w:hanging="360"/>
+      </w:pPr>
+      <w:rPr>
+        <w:rFonts w:ascii="Wingdings" w:hAnsi="Wingdings" w:hint="default"/>
+      </w:rPr>
+    </w:lvl>
+  </w:abstractNum>
   <w:num w:numId="1">
+    <w:abstractNumId w:val="2"/>
+  </w:num>
+  <w:num w:numId="2">
+    <w:abstractNumId w:val="4"/>
+  </w:num>
+  <w:num w:numId="3">
     <w:abstractNumId w:val="1"/>
   </w:num>
-  <w:num w:numId="2">
-    <w:abstractNumId w:val="2"/>
+  <w:num w:numId="4">
+    <w:abstractNumId w:val="3"/>
   </w:num>
-  <w:num w:numId="3">
+  <w:num w:numId="5">
     <w:abstractNumId w:val="0"/>
+  </w:num>
+  <w:num w:numId="6">
+    <w:abstractNumId w:val="5"/>
   </w:num>
 </w:numbering>
 </file>
@@ -2034,7 +2625,7 @@
 </file>
 
 <file path=customXml/itemProps1.xml><?xml version="1.0" encoding="utf-8"?>
-<ds:datastoreItem xmlns:ds="http://schemas.openxmlformats.org/officeDocument/2006/customXml" ds:itemID="{4318E89E-17E5-460D-B03D-131D69AA6052}">
+<ds:datastoreItem xmlns:ds="http://schemas.openxmlformats.org/officeDocument/2006/customXml" ds:itemID="{7091019C-E55B-4BE2-BD86-0A51E2E54149}">
   <ds:schemaRefs>
     <ds:schemaRef ds:uri="http://schemas.openxmlformats.org/officeDocument/2006/bibliography"/>
   </ds:schemaRefs>

</xml_diff>

<commit_message>
Feito alguns procedimentos no Figma.
</commit_message>
<xml_diff>
--- a/Projeto ERP WEB/Análises sobre a nova versão do ERP.docx
+++ b/Projeto ERP WEB/Análises sobre a nova versão do ERP.docx
@@ -42,21 +42,7 @@
         <w:rPr>
           <w:b/>
         </w:rPr>
-        <w:t xml:space="preserve">Analisando a usabilidade/funcionalidade do </w:t>
-      </w:r>
-      <w:proofErr w:type="gramStart"/>
-      <w:r>
-        <w:rPr>
-          <w:b/>
-        </w:rPr>
-        <w:t>Sistema(</w:t>
-      </w:r>
-      <w:proofErr w:type="gramEnd"/>
-      <w:r>
-        <w:rPr>
-          <w:b/>
-        </w:rPr>
-        <w:t>GERAL)</w:t>
+        <w:t>Analisando a usabilidade/funcionalidade do Sistema(GERAL)</w:t>
       </w:r>
     </w:p>
     <w:p>
@@ -100,43 +86,7 @@
         <w:rPr>
           <w:b/>
         </w:rPr>
-        <w:t xml:space="preserve">Urgente colocar a trilha de </w:t>
-      </w:r>
-      <w:proofErr w:type="gramStart"/>
-      <w:r>
-        <w:rPr>
-          <w:b/>
-        </w:rPr>
-        <w:t>navegação(</w:t>
-      </w:r>
-      <w:proofErr w:type="spellStart"/>
-      <w:proofErr w:type="gramEnd"/>
-      <w:r>
-        <w:rPr>
-          <w:b/>
-        </w:rPr>
-        <w:t>Breadcrumbs</w:t>
-      </w:r>
-      <w:proofErr w:type="spellEnd"/>
-      <w:r>
-        <w:rPr>
-          <w:b/>
-        </w:rPr>
-        <w:t>) no cabeçalho(</w:t>
-      </w:r>
-      <w:proofErr w:type="spellStart"/>
-      <w:r>
-        <w:rPr>
-          <w:b/>
-        </w:rPr>
-        <w:t>navbar</w:t>
-      </w:r>
-      <w:proofErr w:type="spellEnd"/>
-      <w:r>
-        <w:rPr>
-          <w:b/>
-        </w:rPr>
-        <w:t>).</w:t>
+        <w:t>Urgente colocar a trilha de navegação(Breadcrumbs) no cabeçalho(navbar).</w:t>
       </w:r>
       <w:r>
         <w:rPr>
@@ -193,21 +143,7 @@
         <w:rPr>
           <w:b/>
         </w:rPr>
-        <w:t xml:space="preserve">” mostrando o(s) </w:t>
-      </w:r>
-      <w:proofErr w:type="gramStart"/>
-      <w:r>
-        <w:rPr>
-          <w:b/>
-        </w:rPr>
-        <w:t>possível(</w:t>
-      </w:r>
-      <w:proofErr w:type="gramEnd"/>
-      <w:r>
-        <w:rPr>
-          <w:b/>
-        </w:rPr>
-        <w:t>eis) fluxo(s) de uso</w:t>
+        <w:t>” mostrando o(s) possível(eis) fluxo(s) de uso</w:t>
       </w:r>
       <w:r>
         <w:rPr>
@@ -431,15 +367,7 @@
         <w:spacing w:after="0" w:line="240" w:lineRule="auto"/>
       </w:pPr>
       <w:r>
-        <w:t xml:space="preserve">O que significa o campo </w:t>
-      </w:r>
-      <w:proofErr w:type="gramStart"/>
-      <w:r>
-        <w:t>A.P.</w:t>
-      </w:r>
-      <w:proofErr w:type="gramEnd"/>
-      <w:r>
-        <w:t>G ?</w:t>
+        <w:t>O que significa o campo A.P.G ?</w:t>
       </w:r>
     </w:p>
     <w:p>
@@ -516,15 +444,7 @@
         <w:t>Na função</w:t>
       </w:r>
       <w:r>
-        <w:t xml:space="preserve"> “Editar Paciente”, após muito tempo sem usar o sistema, ao alterar um </w:t>
-      </w:r>
-      <w:proofErr w:type="gramStart"/>
-      <w:r>
-        <w:t>campo(</w:t>
-      </w:r>
-      <w:proofErr w:type="gramEnd"/>
-      <w:r>
-        <w:t>nome da mãe), o sistema mostra uma mensagem de erro</w:t>
+        <w:t xml:space="preserve"> “Editar Paciente”, após muito tempo sem usar o sistema, ao alterar um campo(nome da mãe), o sistema mostra uma mensagem de erro</w:t>
       </w:r>
       <w:r>
         <w:t xml:space="preserve"> não compreensível.</w:t>
@@ -873,16 +793,11 @@
         <w:t>T</w:t>
       </w:r>
       <w:r>
-        <w:t>ipo “Estamos atualizando as consultas, logo poderá usar o sistema.</w:t>
-      </w:r>
-      <w:proofErr w:type="gramStart"/>
-      <w:r>
-        <w:t xml:space="preserve">” </w:t>
+        <w:t xml:space="preserve">ipo “Estamos atualizando as consultas, logo poderá usar o sistema.” </w:t>
       </w:r>
       <w:r>
         <w:t>.</w:t>
       </w:r>
-      <w:proofErr w:type="gramEnd"/>
     </w:p>
     <w:p>
       <w:pPr>
@@ -896,18 +811,79 @@
         <w:t xml:space="preserve">Tela com elementos </w:t>
       </w:r>
       <w:r>
-        <w:t>desestruturados</w:t>
-      </w:r>
-      <w:proofErr w:type="gramStart"/>
+        <w:t>desestruturados,</w:t>
+      </w:r>
+      <w:r>
+        <w:t xml:space="preserve"> necessita organizar o layout da apresentação dos componentes</w:t>
+      </w:r>
+      <w:r>
+        <w:t>.</w:t>
+      </w:r>
+    </w:p>
+    <w:p>
+      <w:pPr>
+        <w:pStyle w:val="PargrafodaLista"/>
+        <w:numPr>
+          <w:ilvl w:val="0"/>
+          <w:numId w:val="6"/>
+        </w:numPr>
+      </w:pPr>
+      <w:r>
+        <w:t>Não tem a integração com o sistema de senhas.</w:t>
+      </w:r>
+    </w:p>
+    <w:p>
+      <w:pPr>
+        <w:pStyle w:val="PargrafodaLista"/>
+        <w:numPr>
+          <w:ilvl w:val="0"/>
+          <w:numId w:val="6"/>
+        </w:numPr>
+      </w:pPr>
+      <w:r>
+        <w:t>Não tem opção para pesquisar paciente</w:t>
+      </w:r>
+      <w:r>
+        <w:t>, existe opção para pesquisar consulta</w:t>
+      </w:r>
+      <w:r>
+        <w:t>.</w:t>
+      </w:r>
+    </w:p>
+    <w:p>
+      <w:pPr>
+        <w:pStyle w:val="PargrafodaLista"/>
+        <w:numPr>
+          <w:ilvl w:val="0"/>
+          <w:numId w:val="6"/>
+        </w:numPr>
+      </w:pPr>
+      <w:r>
+        <w:t>Após clicar no botão AGENDAR, modal AGENDAMENTO precisa melhorar o layout.</w:t>
+      </w:r>
+    </w:p>
+    <w:p>
+      <w:pPr>
+        <w:pStyle w:val="PargrafodaLista"/>
+        <w:numPr>
+          <w:ilvl w:val="0"/>
+          <w:numId w:val="6"/>
+        </w:numPr>
+      </w:pPr>
+      <w:r>
+        <w:t>Não é para o campo PACIENTE, onde faz a pesquisa</w:t>
+      </w:r>
       <w:r>
         <w:t>,</w:t>
       </w:r>
       <w:r>
-        <w:t xml:space="preserve"> necessita</w:t>
-      </w:r>
-      <w:proofErr w:type="gramEnd"/>
-      <w:r>
-        <w:t xml:space="preserve"> organizar o layout da apresentação dos componentes</w:t>
+        <w:t xml:space="preserve"> aparecer o resultado em outro modal</w:t>
+      </w:r>
+      <w:r>
+        <w:t>,</w:t>
+      </w:r>
+      <w:r>
+        <w:t xml:space="preserve"> e este campo já é para está com foco</w:t>
       </w:r>
       <w:r>
         <w:t>.</w:t>
@@ -922,7 +898,13 @@
         </w:numPr>
       </w:pPr>
       <w:r>
-        <w:t>Não tem a integração com o sistema de senhas.</w:t>
+        <w:t xml:space="preserve">Após a escolha do convênio, </w:t>
+      </w:r>
+      <w:r>
+        <w:t>não é para ter um modal para PROCEDIMENTO e PROCEDIMENTOS AGENDADOS.</w:t>
+      </w:r>
+      <w:r>
+        <w:t xml:space="preserve"> Isso é para ser no mesmo modal.</w:t>
       </w:r>
     </w:p>
     <w:p>
@@ -934,13 +916,10 @@
         </w:numPr>
       </w:pPr>
       <w:r>
-        <w:t>Não tem opção para pesquisar paciente</w:t>
-      </w:r>
-      <w:r>
-        <w:t>, existe opção para pesquisar consulta</w:t>
-      </w:r>
-      <w:r>
-        <w:t>.</w:t>
+        <w:t>Após escolher o(s) procedimento(s)</w:t>
+      </w:r>
+      <w:r>
+        <w:t xml:space="preserve"> e aparecer a mensagem AGENDAMENTO REALIZADO!, os modais são para deixarem de serem vistos e a tela Agenda é para aparecer com o campo de pesquisa vazio e com foco.</w:t>
       </w:r>
     </w:p>
     <w:p>
@@ -952,7 +931,7 @@
         </w:numPr>
       </w:pPr>
       <w:r>
-        <w:t>Após clicar no botão AGENDAR, modal AGENDAMENTO precisa melhorar o layout.</w:t>
+        <w:t>Após pesquisar o paciente e clicar 2 vezes nele, no modal PACIENTE, o botão WHATSAPP não tem funcionalidade.</w:t>
       </w:r>
     </w:p>
     <w:p>
@@ -964,22 +943,91 @@
         </w:numPr>
       </w:pPr>
       <w:r>
-        <w:t>Não é para o campo PACIENTE, onde faz a pesquisa</w:t>
+        <w:t>No modal PACIENTE, a opção DILATAÇÃO não funciona.</w:t>
+      </w:r>
+    </w:p>
+    <w:p>
+      <w:pPr>
+        <w:pStyle w:val="PargrafodaLista"/>
+        <w:numPr>
+          <w:ilvl w:val="0"/>
+          <w:numId w:val="6"/>
+        </w:numPr>
+      </w:pPr>
+      <w:r>
+        <w:t>No modal PACIENTE, a opção ALTERAR/INCLUIR PROCEDIMENTO, demora muito para concluir sua função e nessa demora não tem uma mensagem de confirmação.</w:t>
+      </w:r>
+    </w:p>
+    <w:p>
+      <w:pPr>
+        <w:pStyle w:val="PargrafodaLista"/>
+        <w:numPr>
+          <w:ilvl w:val="0"/>
+          <w:numId w:val="6"/>
+        </w:numPr>
+      </w:pPr>
+      <w:r>
+        <w:t>Na</w:t>
+      </w:r>
+      <w:r>
+        <w:t xml:space="preserve"> GUIA ATENDIMENTO, estão</w:t>
+      </w:r>
+      <w:r>
+        <w:t xml:space="preserve"> </w:t>
+      </w:r>
+      <w:r>
+        <w:t>vindo</w:t>
+      </w:r>
+      <w:r>
+        <w:t>s</w:t>
+      </w:r>
+      <w:r>
+        <w:t xml:space="preserve"> os campos 4, 9, 12, 38, 42, 43, 44, 45, 46, 47</w:t>
+      </w:r>
+      <w:r>
+        <w:t xml:space="preserve"> e</w:t>
+      </w:r>
+      <w:r>
+        <w:t xml:space="preserve"> “Observação / Justificativa”</w:t>
       </w:r>
       <w:r>
         <w:t>,</w:t>
       </w:r>
       <w:r>
-        <w:t xml:space="preserve"> aparecer o resultado em outro modal</w:t>
+        <w:t xml:space="preserve"> preenchidos.</w:t>
+      </w:r>
+    </w:p>
+    <w:p>
+      <w:pPr>
+        <w:pStyle w:val="PargrafodaLista"/>
+        <w:numPr>
+          <w:ilvl w:val="0"/>
+          <w:numId w:val="6"/>
+        </w:numPr>
+      </w:pPr>
+      <w:r>
+        <w:t>Na</w:t>
       </w:r>
       <w:r>
         <w:t>,</w:t>
       </w:r>
       <w:r>
-        <w:t xml:space="preserve"> e este campo já é para está com foco</w:t>
-      </w:r>
-      <w:r>
-        <w:t>.</w:t>
+        <w:t xml:space="preserve"> GUIAS I</w:t>
+      </w:r>
+      <w:r>
+        <w:t>PM, na opção</w:t>
+      </w:r>
+      <w:r>
+        <w:t xml:space="preserve"> “Guia de solicitação de procedimentos eletivos ambulatoriais”</w:t>
+      </w:r>
+      <w:r>
+        <w:t>, o campo MATRÍCULA</w:t>
+      </w:r>
+      <w:r>
+        <w:t>, vem de onde</w:t>
+      </w:r>
+      <w:r>
+        <w:t>?</w:t>
       </w:r>
     </w:p>
     <w:p>
@@ -991,13 +1039,10 @@
         </w:numPr>
       </w:pPr>
       <w:r>
-        <w:t xml:space="preserve">Após a escolha do convênio, </w:t>
-      </w:r>
-      <w:r>
-        <w:t>não é para ter um modal para PROCEDIMENTO e PROCEDIMENTOS AGENDADOS.</w:t>
-      </w:r>
-      <w:r>
-        <w:t xml:space="preserve"> Isso é para ser no mesmo modal.</w:t>
+        <w:t>Na, GUIA ISSEC. As opções: outros, justificativa, data da realização do procedimento e data de autorização, já veem preenchidas</w:t>
+      </w:r>
+      <w:r>
+        <w:t xml:space="preserve"> e o campo valor não. Estão corretos?</w:t>
       </w:r>
     </w:p>
     <w:p>
@@ -1009,26 +1054,7 @@
         </w:numPr>
       </w:pPr>
       <w:r>
-        <w:t>Após escolher o(s) procedimento(s)</w:t>
-      </w:r>
-      <w:r>
-        <w:t xml:space="preserve"> e aparecer a mensagem AGENDAMENTO REALIZADO</w:t>
-      </w:r>
-      <w:proofErr w:type="gramStart"/>
-      <w:r>
-        <w:t>!,</w:t>
-      </w:r>
-      <w:proofErr w:type="gramEnd"/>
-      <w:r>
-        <w:t xml:space="preserve"> </w:t>
-      </w:r>
-      <w:proofErr w:type="gramStart"/>
-      <w:r>
-        <w:t>os</w:t>
-      </w:r>
-      <w:proofErr w:type="gramEnd"/>
-      <w:r>
-        <w:t xml:space="preserve"> modais são para deixarem de serem vistos e a tela Agenda é para aparecer com o campo de pesquisa vazio e com foco.</w:t>
+        <w:t>No modal PACIENTE, a opção SOL. PROCED, não está funcionando.</w:t>
       </w:r>
     </w:p>
     <w:p>
@@ -1040,159 +1066,11 @@
         </w:numPr>
       </w:pPr>
       <w:r>
-        <w:t xml:space="preserve">Após pesquisar o paciente e clicar </w:t>
-      </w:r>
-      <w:proofErr w:type="gramStart"/>
-      <w:r>
-        <w:t>2</w:t>
-      </w:r>
-      <w:proofErr w:type="gramEnd"/>
-      <w:r>
-        <w:t xml:space="preserve"> vezes nele, no modal PACIENTE, o botão WHATSAPP não tem funcionalidade.</w:t>
-      </w:r>
-    </w:p>
-    <w:p>
-      <w:pPr>
-        <w:pStyle w:val="PargrafodaLista"/>
-        <w:numPr>
-          <w:ilvl w:val="0"/>
-          <w:numId w:val="6"/>
-        </w:numPr>
-      </w:pPr>
-      <w:r>
-        <w:t>No modal PACIENTE, a opção DILATAÇÃO não funciona.</w:t>
-      </w:r>
-    </w:p>
-    <w:p>
-      <w:pPr>
-        <w:pStyle w:val="PargrafodaLista"/>
-        <w:numPr>
-          <w:ilvl w:val="0"/>
-          <w:numId w:val="6"/>
-        </w:numPr>
-      </w:pPr>
-      <w:r>
-        <w:t>No modal PACIENTE, a opção ALTERAR/INCLUIR PROCEDIMENTO, demora muito para concluir sua função e nessa demora não tem uma mensagem de confirmação.</w:t>
-      </w:r>
-    </w:p>
-    <w:p>
-      <w:pPr>
-        <w:pStyle w:val="PargrafodaLista"/>
-        <w:numPr>
-          <w:ilvl w:val="0"/>
-          <w:numId w:val="6"/>
-        </w:numPr>
-      </w:pPr>
-      <w:r>
-        <w:t>Na</w:t>
-      </w:r>
-      <w:r>
-        <w:t xml:space="preserve"> GUIA ATENDIMENTO, estão</w:t>
-      </w:r>
-      <w:r>
-        <w:t xml:space="preserve"> </w:t>
-      </w:r>
-      <w:r>
-        <w:t>vindo</w:t>
-      </w:r>
-      <w:r>
-        <w:t>s</w:t>
-      </w:r>
-      <w:r>
-        <w:t xml:space="preserve"> os campos 4, 9, 12, 38, 42, 43, 44, 45, 46, 47</w:t>
-      </w:r>
-      <w:r>
-        <w:t xml:space="preserve"> e</w:t>
-      </w:r>
-      <w:r>
-        <w:t xml:space="preserve"> “Observação / Justificativa”</w:t>
-      </w:r>
-      <w:r>
-        <w:t>,</w:t>
-      </w:r>
-      <w:r>
-        <w:t xml:space="preserve"> preenchidos.</w:t>
-      </w:r>
-    </w:p>
-    <w:p>
-      <w:pPr>
-        <w:pStyle w:val="PargrafodaLista"/>
-        <w:numPr>
-          <w:ilvl w:val="0"/>
-          <w:numId w:val="6"/>
-        </w:numPr>
-      </w:pPr>
-      <w:r>
-        <w:t>Na</w:t>
-      </w:r>
-      <w:r>
-        <w:t>,</w:t>
-      </w:r>
-      <w:r>
-        <w:t xml:space="preserve"> GUIAS I</w:t>
-      </w:r>
-      <w:r>
-        <w:t>PM, na opção</w:t>
-      </w:r>
-      <w:r>
-        <w:t xml:space="preserve"> “Guia de solicitação de procedimentos eletivos ambulatoriais”</w:t>
-      </w:r>
-      <w:r>
-        <w:t>, o campo MATRÍCULA</w:t>
-      </w:r>
-      <w:r>
-        <w:t>, vem de onde</w:t>
-      </w:r>
-      <w:r>
-        <w:t>?</w:t>
-      </w:r>
-    </w:p>
-    <w:p>
-      <w:pPr>
-        <w:pStyle w:val="PargrafodaLista"/>
-        <w:numPr>
-          <w:ilvl w:val="0"/>
-          <w:numId w:val="6"/>
-        </w:numPr>
-      </w:pPr>
-      <w:r>
-        <w:t>Na, GUIA ISSEC. As opções: outros, justificativa, data da realização do procedimento e data de autorização, já veem preenchidas</w:t>
-      </w:r>
-      <w:r>
-        <w:t xml:space="preserve"> e o campo valor não. Estão corretos?</w:t>
-      </w:r>
-    </w:p>
-    <w:p>
-      <w:pPr>
-        <w:pStyle w:val="PargrafodaLista"/>
-        <w:numPr>
-          <w:ilvl w:val="0"/>
-          <w:numId w:val="6"/>
-        </w:numPr>
-      </w:pPr>
-      <w:r>
-        <w:t>No modal PACIENTE, a opção SOL. PROCED, não está funcionando.</w:t>
-      </w:r>
-    </w:p>
-    <w:p>
-      <w:pPr>
-        <w:pStyle w:val="PargrafodaLista"/>
-        <w:numPr>
-          <w:ilvl w:val="0"/>
-          <w:numId w:val="6"/>
-        </w:numPr>
-      </w:pPr>
-      <w:r>
         <w:t>No modal PACIENTE, a opção CANCELAR ATEND, após o cancelamento do procedimento o sistema não retira da lista o procedimento</w:t>
       </w:r>
       <w:r>
-        <w:t xml:space="preserve"> e o modal não fecha </w:t>
-      </w:r>
-      <w:proofErr w:type="spellStart"/>
-      <w:r>
-        <w:t>automáticamente</w:t>
-      </w:r>
-      <w:proofErr w:type="spellEnd"/>
+        <w:t xml:space="preserve"> e o modal não fecha automáticamente</w:t>
+      </w:r>
       <w:r>
         <w:t>.</w:t>
       </w:r>
@@ -1300,16 +1178,8 @@
         <w:rPr>
           <w:b/>
         </w:rPr>
-        <w:t xml:space="preserve">O QUÊ </w:t>
-      </w:r>
-      <w:proofErr w:type="gramStart"/>
-      <w:r>
-        <w:rPr>
-          <w:b/>
-        </w:rPr>
-        <w:t>FAZER ?</w:t>
-      </w:r>
-      <w:proofErr w:type="gramEnd"/>
+        <w:t>O QUÊ FAZER ?</w:t>
+      </w:r>
     </w:p>
     <w:p>
       <w:pPr>
@@ -1349,15 +1219,7 @@
         <w:spacing w:after="0" w:line="240" w:lineRule="auto"/>
       </w:pPr>
       <w:r>
-        <w:t>O nome “Módulos”, tem que mudar para “</w:t>
-      </w:r>
-      <w:proofErr w:type="gramStart"/>
-      <w:r>
-        <w:t>Menu</w:t>
-      </w:r>
-      <w:proofErr w:type="gramEnd"/>
-      <w:r>
-        <w:t>”, ou “Opções” ou “Ações”.</w:t>
+        <w:t>O nome “Módulos”, tem que mudar para “Menu”, ou “Opções” ou “Ações”.</w:t>
       </w:r>
       <w:r>
         <w:t xml:space="preserve"> OK</w:t>
@@ -1373,15 +1235,7 @@
         <w:spacing w:after="0" w:line="240" w:lineRule="auto"/>
       </w:pPr>
       <w:r>
-        <w:t xml:space="preserve">O </w:t>
-      </w:r>
-      <w:proofErr w:type="gramStart"/>
-      <w:r>
-        <w:t>menu</w:t>
-      </w:r>
-      <w:proofErr w:type="gramEnd"/>
-      <w:r>
-        <w:t xml:space="preserve"> “Ferramenta”, tem que ir para o </w:t>
+        <w:t xml:space="preserve">O menu “Ferramenta”, tem que ir para o </w:t>
       </w:r>
       <w:r>
         <w:t>“M</w:t>
@@ -1459,26 +1313,12 @@
         <w:rPr>
           <w:strike/>
         </w:rPr>
-        <w:t>“</w:t>
-      </w:r>
-      <w:proofErr w:type="gramStart"/>
+        <w:t>“Menu”(antigo “Módulos”)</w:t>
+      </w:r>
       <w:r>
         <w:rPr>
           <w:strike/>
         </w:rPr>
-        <w:t>Menu</w:t>
-      </w:r>
-      <w:proofErr w:type="gramEnd"/>
-      <w:r>
-        <w:rPr>
-          <w:strike/>
-        </w:rPr>
-        <w:t>”(antigo “Módulos”)</w:t>
-      </w:r>
-      <w:r>
-        <w:rPr>
-          <w:strike/>
-        </w:rPr>
         <w:t>, em segmento “Cadastro”, mudar o nome “Usuário” para “Usuário do Sistema”.</w:t>
       </w:r>
     </w:p>
@@ -1491,59 +1331,109 @@
         </w:numPr>
         <w:spacing w:after="0" w:line="240" w:lineRule="auto"/>
       </w:pPr>
+      <w:r>
+        <w:t>No</w:t>
+      </w:r>
+      <w:r>
+        <w:t xml:space="preserve"> </w:t>
+      </w:r>
+      <w:r>
+        <w:t>“Menu”(antigo “Módulos”)</w:t>
+      </w:r>
+      <w:r>
+        <w:t>, em segmento “Módulos”, mudar  o nome para “Acolhimento”.</w:t>
+      </w:r>
+      <w:r>
+        <w:t xml:space="preserve"> OK</w:t>
+      </w:r>
+    </w:p>
+    <w:p>
+      <w:pPr>
+        <w:pStyle w:val="PargrafodaLista"/>
+        <w:numPr>
+          <w:ilvl w:val="0"/>
+          <w:numId w:val="1"/>
+        </w:numPr>
+        <w:spacing w:after="0" w:line="240" w:lineRule="auto"/>
+      </w:pPr>
+      <w:r>
+        <w:t>No menu está faltando a opção “Sobre o Sistema”.</w:t>
+      </w:r>
+      <w:r>
+        <w:t xml:space="preserve"> OK</w:t>
+      </w:r>
+      <w:r>
+        <w:t xml:space="preserve"> </w:t>
+      </w:r>
+    </w:p>
+    <w:p>
+      <w:pPr>
+        <w:spacing w:after="0" w:line="240" w:lineRule="auto"/>
+      </w:pPr>
+    </w:p>
+    <w:p>
+      <w:pPr>
+        <w:spacing w:after="0" w:line="240" w:lineRule="auto"/>
+        <w:rPr>
+          <w:b/>
+        </w:rPr>
+      </w:pPr>
+      <w:r>
+        <w:rPr>
+          <w:b/>
+        </w:rPr>
+        <w:t>Cadastro de Paciente:</w:t>
+      </w:r>
+    </w:p>
+    <w:p>
+      <w:pPr>
+        <w:pStyle w:val="PargrafodaLista"/>
+        <w:numPr>
+          <w:ilvl w:val="0"/>
+          <w:numId w:val="2"/>
+        </w:numPr>
+        <w:spacing w:after="0" w:line="240" w:lineRule="auto"/>
+      </w:pPr>
+      <w:r>
+        <w:t>A tela inicialmente deve só apresentar duas opções, “Pesquisar” e “Cadastrar”.</w:t>
+      </w:r>
+      <w:r>
+        <w:t xml:space="preserve"> OK</w:t>
+      </w:r>
+    </w:p>
+    <w:p>
+      <w:pPr>
+        <w:pStyle w:val="PargrafodaLista"/>
+        <w:numPr>
+          <w:ilvl w:val="0"/>
+          <w:numId w:val="2"/>
+        </w:numPr>
+        <w:spacing w:after="0" w:line="240" w:lineRule="auto"/>
+      </w:pPr>
+      <w:r>
+        <w:t>Se for para “Pesquisar”, só um campo para informar um texto (seja nome, CPF, prontuário e etc.) e um ícone de lupa para mostrar que está sendo feito uma busca.</w:t>
+      </w:r>
+      <w:r>
+        <w:t xml:space="preserve"> OK</w:t>
+      </w:r>
+    </w:p>
+    <w:p>
+      <w:pPr>
+        <w:pStyle w:val="PargrafodaLista"/>
+        <w:numPr>
+          <w:ilvl w:val="0"/>
+          <w:numId w:val="2"/>
+        </w:numPr>
+        <w:spacing w:after="0" w:line="240" w:lineRule="auto"/>
+      </w:pPr>
+      <w:r>
+        <w:t>Enquanto é digitado o texto no campo, uma relação é mostrada.</w:t>
+      </w:r>
+      <w:r>
+        <w:t xml:space="preserve"> OK</w:t>
+      </w:r>
       <w:bookmarkStart w:id="0" w:name="_GoBack"/>
       <w:bookmarkEnd w:id="0"/>
-      <w:r>
-        <w:t xml:space="preserve">No </w:t>
-      </w:r>
-      <w:proofErr w:type="gramStart"/>
-      <w:r>
-        <w:t>menu</w:t>
-      </w:r>
-      <w:proofErr w:type="gramEnd"/>
-      <w:r>
-        <w:t xml:space="preserve"> “Módulos”, em segmento “Módulos”, mudar  o nome para “Acolhimento”.</w:t>
-      </w:r>
-    </w:p>
-    <w:p>
-      <w:pPr>
-        <w:pStyle w:val="PargrafodaLista"/>
-        <w:numPr>
-          <w:ilvl w:val="0"/>
-          <w:numId w:val="1"/>
-        </w:numPr>
-        <w:spacing w:after="0" w:line="240" w:lineRule="auto"/>
-      </w:pPr>
-      <w:r>
-        <w:t xml:space="preserve">No </w:t>
-      </w:r>
-      <w:proofErr w:type="gramStart"/>
-      <w:r>
-        <w:t>menu</w:t>
-      </w:r>
-      <w:proofErr w:type="gramEnd"/>
-      <w:r>
-        <w:t xml:space="preserve"> está faltando a opção “Sobre o Sistema”. </w:t>
-      </w:r>
-    </w:p>
-    <w:p>
-      <w:pPr>
-        <w:spacing w:after="0" w:line="240" w:lineRule="auto"/>
-      </w:pPr>
-    </w:p>
-    <w:p>
-      <w:pPr>
-        <w:spacing w:after="0" w:line="240" w:lineRule="auto"/>
-        <w:rPr>
-          <w:b/>
-        </w:rPr>
-      </w:pPr>
-      <w:r>
-        <w:rPr>
-          <w:b/>
-        </w:rPr>
-        <w:t>Cadastro de Paciente:</w:t>
-      </w:r>
     </w:p>
     <w:p>
       <w:pPr>
@@ -1555,7 +1445,7 @@
         <w:spacing w:after="0" w:line="240" w:lineRule="auto"/>
       </w:pPr>
       <w:r>
-        <w:t>A tela inicialmente deve só apresentar duas opções, “Pesquisar” e “Cadastrar”.</w:t>
+        <w:t>Ao escolher um item da relação, são mostrados os dados do cadastro, a opção “Alterar o Cadastro”, “Fazer agendamento” entre outras opções.</w:t>
       </w:r>
     </w:p>
     <w:p>
@@ -1582,45 +1472,6 @@
       </w:pPr>
       <w:r>
         <w:t>Se for para “Cadastrar”, os 29 campos serão apresentados para ser feito o cadastro.</w:t>
-      </w:r>
-    </w:p>
-    <w:p>
-      <w:pPr>
-        <w:pStyle w:val="PargrafodaLista"/>
-        <w:numPr>
-          <w:ilvl w:val="0"/>
-          <w:numId w:val="2"/>
-        </w:numPr>
-        <w:spacing w:after="0" w:line="240" w:lineRule="auto"/>
-      </w:pPr>
-      <w:r>
-        <w:t>Se for para “Pesquisar”, só um campo para informar um texto (seja nome, CPF, prontuário e etc.) e um ícone de lupa para mostrar que está sendo feito uma busca.</w:t>
-      </w:r>
-    </w:p>
-    <w:p>
-      <w:pPr>
-        <w:pStyle w:val="PargrafodaLista"/>
-        <w:numPr>
-          <w:ilvl w:val="0"/>
-          <w:numId w:val="2"/>
-        </w:numPr>
-        <w:spacing w:after="0" w:line="240" w:lineRule="auto"/>
-      </w:pPr>
-      <w:r>
-        <w:t>Enquanto é digitado o texto no campo, uma relação é mostrada.</w:t>
-      </w:r>
-    </w:p>
-    <w:p>
-      <w:pPr>
-        <w:pStyle w:val="PargrafodaLista"/>
-        <w:numPr>
-          <w:ilvl w:val="0"/>
-          <w:numId w:val="2"/>
-        </w:numPr>
-        <w:spacing w:after="0" w:line="240" w:lineRule="auto"/>
-      </w:pPr>
-      <w:r>
-        <w:t>Ao escolher um item da relação, são mostrados os dados do cadastro, a opção “Alterar o Cadastro”, “Fazer agendamento” entre outras opções.</w:t>
       </w:r>
     </w:p>
     <w:p>
@@ -3140,7 +2991,7 @@
 </file>
 
 <file path=customXml/itemProps1.xml><?xml version="1.0" encoding="utf-8"?>
-<ds:datastoreItem xmlns:ds="http://schemas.openxmlformats.org/officeDocument/2006/customXml" ds:itemID="{B2C2B238-7DBD-4A00-A526-44E783406D1A}">
+<ds:datastoreItem xmlns:ds="http://schemas.openxmlformats.org/officeDocument/2006/customXml" ds:itemID="{435D7300-6AAC-42B0-A4C9-3EE2745BD32C}">
   <ds:schemaRefs>
     <ds:schemaRef ds:uri="http://schemas.openxmlformats.org/officeDocument/2006/bibliography"/>
   </ds:schemaRefs>

</xml_diff>

<commit_message>
Finalizado o cadastro e iniciado o agenda.
</commit_message>
<xml_diff>
--- a/Projeto ERP WEB/Análises sobre a nova versão do ERP.docx
+++ b/Projeto ERP WEB/Análises sobre a nova versão do ERP.docx
@@ -42,7 +42,21 @@
         <w:rPr>
           <w:b/>
         </w:rPr>
-        <w:t>Analisando a usabilidade/funcionalidade do Sistema(GERAL)</w:t>
+        <w:t xml:space="preserve">Analisando a usabilidade/funcionalidade do </w:t>
+      </w:r>
+      <w:proofErr w:type="gramStart"/>
+      <w:r>
+        <w:rPr>
+          <w:b/>
+        </w:rPr>
+        <w:t>Sistema(</w:t>
+      </w:r>
+      <w:proofErr w:type="gramEnd"/>
+      <w:r>
+        <w:rPr>
+          <w:b/>
+        </w:rPr>
+        <w:t>GERAL)</w:t>
       </w:r>
     </w:p>
     <w:p>
@@ -86,7 +100,43 @@
         <w:rPr>
           <w:b/>
         </w:rPr>
-        <w:t>Urgente colocar a trilha de navegação(Breadcrumbs) no cabeçalho(navbar).</w:t>
+        <w:t xml:space="preserve">Urgente colocar a trilha de </w:t>
+      </w:r>
+      <w:proofErr w:type="gramStart"/>
+      <w:r>
+        <w:rPr>
+          <w:b/>
+        </w:rPr>
+        <w:t>navegação(</w:t>
+      </w:r>
+      <w:proofErr w:type="spellStart"/>
+      <w:proofErr w:type="gramEnd"/>
+      <w:r>
+        <w:rPr>
+          <w:b/>
+        </w:rPr>
+        <w:t>Breadcrumbs</w:t>
+      </w:r>
+      <w:proofErr w:type="spellEnd"/>
+      <w:r>
+        <w:rPr>
+          <w:b/>
+        </w:rPr>
+        <w:t>) no cabeçalho(</w:t>
+      </w:r>
+      <w:proofErr w:type="spellStart"/>
+      <w:r>
+        <w:rPr>
+          <w:b/>
+        </w:rPr>
+        <w:t>navbar</w:t>
+      </w:r>
+      <w:proofErr w:type="spellEnd"/>
+      <w:r>
+        <w:rPr>
+          <w:b/>
+        </w:rPr>
+        <w:t>).</w:t>
       </w:r>
       <w:r>
         <w:rPr>
@@ -143,7 +193,21 @@
         <w:rPr>
           <w:b/>
         </w:rPr>
-        <w:t>” mostrando o(s) possível(eis) fluxo(s) de uso</w:t>
+        <w:t xml:space="preserve">” mostrando o(s) </w:t>
+      </w:r>
+      <w:proofErr w:type="gramStart"/>
+      <w:r>
+        <w:rPr>
+          <w:b/>
+        </w:rPr>
+        <w:t>possível(</w:t>
+      </w:r>
+      <w:proofErr w:type="gramEnd"/>
+      <w:r>
+        <w:rPr>
+          <w:b/>
+        </w:rPr>
+        <w:t>eis) fluxo(s) de uso</w:t>
       </w:r>
       <w:r>
         <w:rPr>
@@ -255,6 +319,9 @@
       <w:r>
         <w:t>ecessita organizar o layout da apresentação dos componentes.</w:t>
       </w:r>
+      <w:r>
+        <w:t xml:space="preserve"> OK</w:t>
+      </w:r>
     </w:p>
     <w:p>
       <w:pPr>
@@ -268,6 +335,9 @@
       <w:r>
         <w:t>O botão de salvar já aparece habilitado sem ter feito nada no formulário.</w:t>
       </w:r>
+      <w:r>
+        <w:t xml:space="preserve"> OK</w:t>
+      </w:r>
     </w:p>
     <w:p>
       <w:pPr>
@@ -290,6 +360,9 @@
       <w:r>
         <w:t>.</w:t>
       </w:r>
+      <w:r>
+        <w:t xml:space="preserve"> OK</w:t>
+      </w:r>
     </w:p>
     <w:p>
       <w:pPr>
@@ -309,6 +382,9 @@
       <w:r>
         <w:t>foco. Para ter o calendário, tem que ter uma forma melhor de localizar a data.</w:t>
       </w:r>
+      <w:r>
+        <w:t xml:space="preserve"> OK</w:t>
+      </w:r>
     </w:p>
     <w:p>
       <w:pPr>
@@ -356,6 +432,9 @@
       <w:r>
         <w:t xml:space="preserve"> não especifica a sociedade.</w:t>
       </w:r>
+      <w:r>
+        <w:t xml:space="preserve"> OK</w:t>
+      </w:r>
     </w:p>
     <w:p>
       <w:pPr>
@@ -367,7 +446,18 @@
         <w:spacing w:after="0" w:line="240" w:lineRule="auto"/>
       </w:pPr>
       <w:r>
-        <w:t>O que significa o campo A.P.G ?</w:t>
+        <w:t xml:space="preserve">O que significa o campo </w:t>
+      </w:r>
+      <w:proofErr w:type="gramStart"/>
+      <w:r>
+        <w:t>A.P.</w:t>
+      </w:r>
+      <w:proofErr w:type="gramEnd"/>
+      <w:r>
+        <w:t>G ?</w:t>
+      </w:r>
+      <w:r>
+        <w:t xml:space="preserve"> OK</w:t>
       </w:r>
     </w:p>
     <w:p>
@@ -385,6 +475,9 @@
       <w:r>
         <w:t>teve está com o “visual” de habilitado.</w:t>
       </w:r>
+      <w:r>
+        <w:t xml:space="preserve"> OK</w:t>
+      </w:r>
     </w:p>
     <w:p>
       <w:pPr>
@@ -404,6 +497,9 @@
       <w:r>
         <w:t>“Preencha os campos corretamente.”. Qual o campo é para preencher correto?</w:t>
       </w:r>
+      <w:r>
+        <w:t xml:space="preserve"> OK</w:t>
+      </w:r>
     </w:p>
     <w:p>
       <w:pPr>
@@ -417,6 +513,9 @@
       <w:r>
         <w:t>Na função “Novo Paciente”, após preencher os campos, os botões Agendar Paciente, Novo Paciente, Editar Paciente, Histórico Paciente, Cartão Paciente e Cadastro de Dependente ficam ativos induzindo erro ao usuário.</w:t>
       </w:r>
+      <w:r>
+        <w:t xml:space="preserve"> OK</w:t>
+      </w:r>
     </w:p>
     <w:p>
       <w:pPr>
@@ -430,6 +529,9 @@
       <w:r>
         <w:t>No campo NOME, deve ter uma sinalização de quantos caracteres faltam para ter o mínimo permitido ao campo.</w:t>
       </w:r>
+      <w:r>
+        <w:t xml:space="preserve"> OK</w:t>
+      </w:r>
     </w:p>
     <w:p>
       <w:pPr>
@@ -439,14 +541,40 @@
           <w:numId w:val="3"/>
         </w:numPr>
         <w:spacing w:after="0" w:line="240" w:lineRule="auto"/>
-      </w:pPr>
-      <w:r>
+        <w:rPr>
+          <w:strike/>
+        </w:rPr>
+      </w:pPr>
+      <w:r>
+        <w:rPr>
+          <w:strike/>
+        </w:rPr>
         <w:t>Na função</w:t>
       </w:r>
       <w:r>
-        <w:t xml:space="preserve"> “Editar Paciente”, após muito tempo sem usar o sistema, ao alterar um campo(nome da mãe), o sistema mostra uma mensagem de erro</w:t>
-      </w:r>
-      <w:r>
+        <w:rPr>
+          <w:strike/>
+        </w:rPr>
+        <w:t xml:space="preserve"> “Editar Paciente”, após muito tempo sem usar o sistema, ao alterar um </w:t>
+      </w:r>
+      <w:proofErr w:type="gramStart"/>
+      <w:r>
+        <w:rPr>
+          <w:strike/>
+        </w:rPr>
+        <w:t>campo(</w:t>
+      </w:r>
+      <w:proofErr w:type="gramEnd"/>
+      <w:r>
+        <w:rPr>
+          <w:strike/>
+        </w:rPr>
+        <w:t>nome da mãe), o sistema mostra uma mensagem de erro</w:t>
+      </w:r>
+      <w:r>
+        <w:rPr>
+          <w:strike/>
+        </w:rPr>
         <w:t xml:space="preserve"> não compreensível.</w:t>
       </w:r>
     </w:p>
@@ -465,6 +593,9 @@
       <w:r>
         <w:t xml:space="preserve"> “Editar Paciente”, o botão “Salvar Alterações” está visível e permite salvar sem ter nada feito.</w:t>
       </w:r>
+      <w:r>
+        <w:t xml:space="preserve"> OK</w:t>
+      </w:r>
     </w:p>
     <w:p>
       <w:pPr>
@@ -492,10 +623,19 @@
         <w:spacing w:after="0" w:line="240" w:lineRule="auto"/>
       </w:pPr>
       <w:r>
+        <w:rPr>
+          <w:strike/>
+        </w:rPr>
         <w:t xml:space="preserve">Na função “Cartão Paciente”, </w:t>
       </w:r>
       <w:r>
-        <w:t xml:space="preserve">é confuso. Aparece um modal “CADASTRO DE CARTEIRA” e um campo CONVÊNIO. Se a funcionalidade é ter registro que identifique o(s) convênio(s) que o paciente tem, essa funcionalidade é para está na seção “Informações adicionais” do cadastro. E esse modal não está </w:t>
+        <w:rPr>
+          <w:strike/>
+        </w:rPr>
+        <w:t>é confuso. Aparece um modal “CADASTRO DE CARTEIRA” e um campo CONVÊNIO. Se a funcionalidade é ter registro que identifique o(s) convênio(s) que o paciente tem, essa funcionalidade é para está na seção “Informações adicionais” do cadastro</w:t>
+      </w:r>
+      <w:r>
+        <w:t xml:space="preserve">. E esse modal não está </w:t>
       </w:r>
       <w:r>
         <w:t>mostrando erro caso seja informada uma dada de validade do dia atual ou anterior.</w:t>
@@ -724,16 +864,8 @@
     </w:p>
     <w:p>
       <w:pPr>
-        <w:spacing w:after="0" w:line="240" w:lineRule="auto"/>
-        <w:rPr>
-          <w:b/>
-        </w:rPr>
-      </w:pPr>
-    </w:p>
-    <w:p>
-      <w:pPr>
         <w:tabs>
-          <w:tab w:val="left" w:pos="1169"/>
+          <w:tab w:val="left" w:pos="2038"/>
         </w:tabs>
         <w:spacing w:after="0" w:line="240" w:lineRule="auto"/>
         <w:rPr>
@@ -748,6 +880,8 @@
           <w:b/>
         </w:rPr>
       </w:pPr>
+      <w:bookmarkStart w:id="0" w:name="_GoBack"/>
+      <w:bookmarkEnd w:id="0"/>
       <w:r>
         <w:rPr>
           <w:b/>
@@ -793,11 +927,16 @@
         <w:t>T</w:t>
       </w:r>
       <w:r>
-        <w:t xml:space="preserve">ipo “Estamos atualizando as consultas, logo poderá usar o sistema.” </w:t>
+        <w:t>ipo “Estamos atualizando as consultas, logo poderá usar o sistema.</w:t>
+      </w:r>
+      <w:proofErr w:type="gramStart"/>
+      <w:r>
+        <w:t xml:space="preserve">” </w:t>
       </w:r>
       <w:r>
         <w:t>.</w:t>
       </w:r>
+      <w:proofErr w:type="gramEnd"/>
     </w:p>
     <w:p>
       <w:pPr>
@@ -811,10 +950,18 @@
         <w:t xml:space="preserve">Tela com elementos </w:t>
       </w:r>
       <w:r>
-        <w:t>desestruturados,</w:t>
-      </w:r>
-      <w:r>
-        <w:t xml:space="preserve"> necessita organizar o layout da apresentação dos componentes</w:t>
+        <w:t>desestruturados</w:t>
+      </w:r>
+      <w:proofErr w:type="gramStart"/>
+      <w:r>
+        <w:t>,</w:t>
+      </w:r>
+      <w:r>
+        <w:t xml:space="preserve"> necessita</w:t>
+      </w:r>
+      <w:proofErr w:type="gramEnd"/>
+      <w:r>
+        <w:t xml:space="preserve"> organizar o layout da apresentação dos componentes</w:t>
       </w:r>
       <w:r>
         <w:t>.</w:t>
@@ -919,7 +1066,23 @@
         <w:t>Após escolher o(s) procedimento(s)</w:t>
       </w:r>
       <w:r>
-        <w:t xml:space="preserve"> e aparecer a mensagem AGENDAMENTO REALIZADO!, os modais são para deixarem de serem vistos e a tela Agenda é para aparecer com o campo de pesquisa vazio e com foco.</w:t>
+        <w:t xml:space="preserve"> e aparecer a mensagem AGENDAMENTO REALIZADO</w:t>
+      </w:r>
+      <w:proofErr w:type="gramStart"/>
+      <w:r>
+        <w:t>!,</w:t>
+      </w:r>
+      <w:proofErr w:type="gramEnd"/>
+      <w:r>
+        <w:t xml:space="preserve"> </w:t>
+      </w:r>
+      <w:proofErr w:type="gramStart"/>
+      <w:r>
+        <w:t>os</w:t>
+      </w:r>
+      <w:proofErr w:type="gramEnd"/>
+      <w:r>
+        <w:t xml:space="preserve"> modais são para deixarem de serem vistos e a tela Agenda é para aparecer com o campo de pesquisa vazio e com foco.</w:t>
       </w:r>
     </w:p>
     <w:p>
@@ -931,7 +1094,15 @@
         </w:numPr>
       </w:pPr>
       <w:r>
-        <w:t>Após pesquisar o paciente e clicar 2 vezes nele, no modal PACIENTE, o botão WHATSAPP não tem funcionalidade.</w:t>
+        <w:t xml:space="preserve">Após pesquisar o paciente e clicar </w:t>
+      </w:r>
+      <w:proofErr w:type="gramStart"/>
+      <w:r>
+        <w:t>2</w:t>
+      </w:r>
+      <w:proofErr w:type="gramEnd"/>
+      <w:r>
+        <w:t xml:space="preserve"> vezes nele, no modal PACIENTE, o botão WHATSAPP não tem funcionalidade.</w:t>
       </w:r>
     </w:p>
     <w:p>
@@ -1069,8 +1240,13 @@
         <w:t>No modal PACIENTE, a opção CANCELAR ATEND, após o cancelamento do procedimento o sistema não retira da lista o procedimento</w:t>
       </w:r>
       <w:r>
-        <w:t xml:space="preserve"> e o modal não fecha automáticamente</w:t>
-      </w:r>
+        <w:t xml:space="preserve"> e o modal não fecha </w:t>
+      </w:r>
+      <w:proofErr w:type="spellStart"/>
+      <w:r>
+        <w:t>automáticamente</w:t>
+      </w:r>
+      <w:proofErr w:type="spellEnd"/>
       <w:r>
         <w:t>.</w:t>
       </w:r>
@@ -1178,8 +1354,16 @@
         <w:rPr>
           <w:b/>
         </w:rPr>
-        <w:t>O QUÊ FAZER ?</w:t>
-      </w:r>
+        <w:t xml:space="preserve">O QUÊ </w:t>
+      </w:r>
+      <w:proofErr w:type="gramStart"/>
+      <w:r>
+        <w:rPr>
+          <w:b/>
+        </w:rPr>
+        <w:t>FAZER ?</w:t>
+      </w:r>
+      <w:proofErr w:type="gramEnd"/>
     </w:p>
     <w:p>
       <w:pPr>
@@ -1219,7 +1403,15 @@
         <w:spacing w:after="0" w:line="240" w:lineRule="auto"/>
       </w:pPr>
       <w:r>
-        <w:t>O nome “Módulos”, tem que mudar para “Menu”, ou “Opções” ou “Ações”.</w:t>
+        <w:t>O nome “Módulos”, tem que mudar para “</w:t>
+      </w:r>
+      <w:proofErr w:type="gramStart"/>
+      <w:r>
+        <w:t>Menu</w:t>
+      </w:r>
+      <w:proofErr w:type="gramEnd"/>
+      <w:r>
+        <w:t>”, ou “Opções” ou “Ações”.</w:t>
       </w:r>
       <w:r>
         <w:t xml:space="preserve"> OK</w:t>
@@ -1235,7 +1427,15 @@
         <w:spacing w:after="0" w:line="240" w:lineRule="auto"/>
       </w:pPr>
       <w:r>
-        <w:t xml:space="preserve">O menu “Ferramenta”, tem que ir para o </w:t>
+        <w:t xml:space="preserve">O </w:t>
+      </w:r>
+      <w:proofErr w:type="gramStart"/>
+      <w:r>
+        <w:t>menu</w:t>
+      </w:r>
+      <w:proofErr w:type="gramEnd"/>
+      <w:r>
+        <w:t xml:space="preserve"> “Ferramenta”, tem que ir para o </w:t>
       </w:r>
       <w:r>
         <w:t>“M</w:t>
@@ -1313,12 +1513,26 @@
         <w:rPr>
           <w:strike/>
         </w:rPr>
-        <w:t>“Menu”(antigo “Módulos”)</w:t>
-      </w:r>
+        <w:t>“</w:t>
+      </w:r>
+      <w:proofErr w:type="gramStart"/>
       <w:r>
         <w:rPr>
           <w:strike/>
         </w:rPr>
+        <w:t>Menu</w:t>
+      </w:r>
+      <w:proofErr w:type="gramEnd"/>
+      <w:r>
+        <w:rPr>
+          <w:strike/>
+        </w:rPr>
+        <w:t>”(antigo “Módulos”)</w:t>
+      </w:r>
+      <w:r>
+        <w:rPr>
+          <w:strike/>
+        </w:rPr>
         <w:t>, em segmento “Cadastro”, mudar o nome “Usuário” para “Usuário do Sistema”.</w:t>
       </w:r>
     </w:p>
@@ -1338,7 +1552,15 @@
         <w:t xml:space="preserve"> </w:t>
       </w:r>
       <w:r>
-        <w:t>“Menu”(antigo “Módulos”)</w:t>
+        <w:t>“</w:t>
+      </w:r>
+      <w:proofErr w:type="gramStart"/>
+      <w:r>
+        <w:t>Menu</w:t>
+      </w:r>
+      <w:proofErr w:type="gramEnd"/>
+      <w:r>
+        <w:t>”(antigo “Módulos”)</w:t>
       </w:r>
       <w:r>
         <w:t>, em segmento “Módulos”, mudar  o nome para “Acolhimento”.</w:t>
@@ -1357,7 +1579,15 @@
         <w:spacing w:after="0" w:line="240" w:lineRule="auto"/>
       </w:pPr>
       <w:r>
-        <w:t>No menu está faltando a opção “Sobre o Sistema”.</w:t>
+        <w:t xml:space="preserve">No </w:t>
+      </w:r>
+      <w:proofErr w:type="gramStart"/>
+      <w:r>
+        <w:t>menu</w:t>
+      </w:r>
+      <w:proofErr w:type="gramEnd"/>
+      <w:r>
+        <w:t xml:space="preserve"> está faltando a opção “Sobre o Sistema”.</w:t>
       </w:r>
       <w:r>
         <w:t xml:space="preserve"> OK</w:t>
@@ -1513,8 +1743,6 @@
       <w:r>
         <w:t xml:space="preserve"> OK</w:t>
       </w:r>
-      <w:bookmarkStart w:id="0" w:name="_GoBack"/>
-      <w:bookmarkEnd w:id="0"/>
     </w:p>
     <w:p>
       <w:pPr>
@@ -3033,7 +3261,7 @@
 </file>
 
 <file path=customXml/itemProps1.xml><?xml version="1.0" encoding="utf-8"?>
-<ds:datastoreItem xmlns:ds="http://schemas.openxmlformats.org/officeDocument/2006/customXml" ds:itemID="{FD795328-8F74-428F-AC82-13D07F7F1362}">
+<ds:datastoreItem xmlns:ds="http://schemas.openxmlformats.org/officeDocument/2006/customXml" ds:itemID="{EB11797F-9641-4DB6-91A4-93349C1535BE}">
   <ds:schemaRefs>
     <ds:schemaRef ds:uri="http://schemas.openxmlformats.org/officeDocument/2006/bibliography"/>
   </ds:schemaRefs>

</xml_diff>